<commit_message>
Added support for clientSecret authentication
</commit_message>
<xml_diff>
--- a/src/Delegate.Daxif/bin/coretools/LicenseTerms.docx
+++ b/src/Delegate.Daxif/bin/coretools/LicenseTerms.docx
@@ -1,21 +1,17 @@
 
 <file path=word/document.xml><?xml version="1.0" encoding="utf-8"?>
-<w:document xmlns:wpc="http://schemas.microsoft.com/office/word/2010/wordprocessingCanvas" xmlns:cx="http://schemas.microsoft.com/office/drawing/2014/chartex" xmlns:cx1="http://schemas.microsoft.com/office/drawing/2015/9/8/chartex" xmlns:cx2="http://schemas.microsoft.com/office/drawing/2015/10/21/chartex" xmlns:mc="http://schemas.openxmlformats.org/markup-compatibility/2006" xmlns:o="urn:schemas-microsoft-com:office:office" xmlns:r="http://schemas.openxmlformats.org/officeDocument/2006/relationships" xmlns:m="http://schemas.openxmlformats.org/officeDocument/2006/math" xmlns:v="urn:schemas-microsoft-com:vml" xmlns:wp14="http://schemas.microsoft.com/office/word/2010/wordprocessingDrawing" xmlns:wp="http://schemas.openxmlformats.org/drawingml/2006/wordprocessingDrawing" xmlns:w10="urn:schemas-microsoft-com:office:word" xmlns:w="http://schemas.openxmlformats.org/wordprocessingml/2006/main" xmlns:w14="http://schemas.microsoft.com/office/word/2010/wordml" xmlns:w15="http://schemas.microsoft.com/office/word/2012/wordml" xmlns:w16se="http://schemas.microsoft.com/office/word/2015/wordml/symex" xmlns:wpg="http://schemas.microsoft.com/office/word/2010/wordprocessingGroup" xmlns:wpi="http://schemas.microsoft.com/office/word/2010/wordprocessingInk" xmlns:wne="http://schemas.microsoft.com/office/word/2006/wordml" xmlns:wps="http://schemas.microsoft.com/office/word/2010/wordprocessingShape" mc:Ignorable="w14 w15 w16se wp14">
+<w:document xmlns:wpc="http://schemas.microsoft.com/office/word/2010/wordprocessingCanvas" xmlns:cx="http://schemas.microsoft.com/office/drawing/2014/chartex" xmlns:cx1="http://schemas.microsoft.com/office/drawing/2015/9/8/chartex" xmlns:cx2="http://schemas.microsoft.com/office/drawing/2015/10/21/chartex" xmlns:cx3="http://schemas.microsoft.com/office/drawing/2016/5/9/chartex" xmlns:cx4="http://schemas.microsoft.com/office/drawing/2016/5/10/chartex" xmlns:cx5="http://schemas.microsoft.com/office/drawing/2016/5/11/chartex" xmlns:cx6="http://schemas.microsoft.com/office/drawing/2016/5/12/chartex" xmlns:cx7="http://schemas.microsoft.com/office/drawing/2016/5/13/chartex" xmlns:cx8="http://schemas.microsoft.com/office/drawing/2016/5/14/chartex" xmlns:mc="http://schemas.openxmlformats.org/markup-compatibility/2006" xmlns:aink="http://schemas.microsoft.com/office/drawing/2016/ink" xmlns:am3d="http://schemas.microsoft.com/office/drawing/2017/model3d" xmlns:o="urn:schemas-microsoft-com:office:office" xmlns:r="http://schemas.openxmlformats.org/officeDocument/2006/relationships" xmlns:m="http://schemas.openxmlformats.org/officeDocument/2006/math" xmlns:v="urn:schemas-microsoft-com:vml" xmlns:wp14="http://schemas.microsoft.com/office/word/2010/wordprocessingDrawing" xmlns:wp="http://schemas.openxmlformats.org/drawingml/2006/wordprocessingDrawing" xmlns:w10="urn:schemas-microsoft-com:office:word" xmlns:w="http://schemas.openxmlformats.org/wordprocessingml/2006/main" xmlns:w14="http://schemas.microsoft.com/office/word/2010/wordml" xmlns:w15="http://schemas.microsoft.com/office/word/2012/wordml" xmlns:w16cid="http://schemas.microsoft.com/office/word/2016/wordml/cid" xmlns:w16se="http://schemas.microsoft.com/office/word/2015/wordml/symex" xmlns:wpg="http://schemas.microsoft.com/office/word/2010/wordprocessingGroup" xmlns:wpi="http://schemas.microsoft.com/office/word/2010/wordprocessingInk" xmlns:wne="http://schemas.microsoft.com/office/word/2006/wordml" xmlns:wps="http://schemas.microsoft.com/office/word/2010/wordprocessingShape" mc:Ignorable="w14 w15 w16se w16cid wp14">
   <w:body>
     <w:p>
       <w:pPr>
         <w:pStyle w:val="HeadingEULA"/>
         <w:rPr>
-          <w:sz w:val="20"/>
-          <w:szCs w:val="20"/>
+          <w:sz w:val="24"/>
         </w:rPr>
       </w:pPr>
-      <w:bookmarkStart w:id="0" w:name="_GoBack"/>
-      <w:bookmarkEnd w:id="0"/>
       <w:r>
         <w:rPr>
-          <w:sz w:val="20"/>
-          <w:szCs w:val="20"/>
+          <w:sz w:val="24"/>
         </w:rPr>
         <w:t>MICROSOFT SOFTWARE LICENSE TERMS</w:t>
       </w:r>
@@ -24,41 +20,25 @@
       <w:pPr>
         <w:rPr>
           <w:b w:val="0"/>
-          <w:sz w:val="20"/>
-          <w:szCs w:val="20"/>
+          <w:sz w:val="24"/>
+          <w:szCs w:val="28"/>
         </w:rPr>
       </w:pPr>
       <w:r>
         <w:rPr>
           <w:b w:val="0"/>
-          <w:sz w:val="20"/>
-          <w:szCs w:val="20"/>
+          <w:sz w:val="24"/>
+          <w:szCs w:val="28"/>
         </w:rPr>
         <w:t xml:space="preserve">MICROSOFT </w:t>
       </w:r>
       <w:r>
         <w:rPr>
           <w:b w:val="0"/>
-          <w:sz w:val="20"/>
-          <w:szCs w:val="20"/>
+          <w:sz w:val="24"/>
+          <w:szCs w:val="28"/>
         </w:rPr>
-        <w:t>DYNAMICS 365</w:t>
-      </w:r>
-      <w:r>
-        <w:rPr>
-          <w:b w:val="0"/>
-          <w:sz w:val="20"/>
-          <w:szCs w:val="20"/>
-        </w:rPr>
-        <w:t xml:space="preserve"> S</w:t>
-      </w:r>
-      <w:r>
-        <w:rPr>
-          <w:b w:val="0"/>
-          <w:sz w:val="20"/>
-          <w:szCs w:val="20"/>
-        </w:rPr>
-        <w:t>OFTWARE DEVELOPMENT KIT</w:t>
+        <w:t>DYNAMICS 365 SOFTWARE DEVELOPMENT KIT</w:t>
       </w:r>
     </w:p>
     <w:p>
@@ -88,51 +68,38 @@
         </w:pBdr>
         <w:rPr>
           <w:rFonts w:eastAsia="SimSun"/>
-          <w:sz w:val="20"/>
-          <w:szCs w:val="20"/>
         </w:rPr>
       </w:pPr>
       <w:r>
         <w:rPr>
-          <w:sz w:val="20"/>
-          <w:szCs w:val="20"/>
           <w:lang w:val="en"/>
         </w:rPr>
         <w:t>These license terms are an agreement between you and Microsoft Corporation (or one of its affiliates). They apply to the software named above and any Microsoft services or software updates (</w:t>
       </w:r>
-      <w:bookmarkStart w:id="1" w:name="OLE_LINK14"/>
-      <w:bookmarkStart w:id="2" w:name="OLE_LINK15"/>
+      <w:bookmarkStart w:id="0" w:name="OLE_LINK14"/>
+      <w:bookmarkStart w:id="1" w:name="OLE_LINK15"/>
       <w:r>
         <w:rPr>
-          <w:sz w:val="20"/>
-          <w:szCs w:val="20"/>
           <w:lang w:val="en"/>
         </w:rPr>
         <w:t xml:space="preserve">except to the extent such services or updates are accompanied by new or </w:t>
       </w:r>
       <w:r>
+        <w:t>additional terms, in which case those different terms apply prospectively and do not alter your or Microsoft’s rights relating to pre-updated software or services</w:t>
+      </w:r>
+      <w:bookmarkEnd w:id="0"/>
+      <w:bookmarkEnd w:id="1"/>
+      <w:r>
         <w:rPr>
-          <w:sz w:val="20"/>
-          <w:szCs w:val="20"/>
-        </w:rPr>
-        <w:t>additional terms, in which case those different terms apply prospectively and do not alter your or Microsoft’s rights relating to pre-updated software or services</w:t>
-      </w:r>
-      <w:bookmarkEnd w:id="1"/>
-      <w:bookmarkEnd w:id="2"/>
-      <w:r>
-        <w:rPr>
-          <w:sz w:val="20"/>
-          <w:szCs w:val="20"/>
           <w:lang w:val="en"/>
         </w:rPr>
         <w:t xml:space="preserve">). </w:t>
       </w:r>
       <w:r>
-        <w:rPr>
-          <w:sz w:val="20"/>
-          <w:szCs w:val="20"/>
-        </w:rPr>
-        <w:t>IF YOU COMPLY WITH THESE LICENSE TERMS, YOU HAVE THE RIGHTS BELOW.  BY USING THE SOFTWARE, YOU ACCEPT THESE TERMS.</w:t>
+        <w:t>IF YOU COMPLY WITH THESE LICENSE TERMS, YOU HAVE THE RIGHTS BELOW.</w:t>
+      </w:r>
+      <w:r>
+        <w:t xml:space="preserve">  BY USING THE SOFTWARE, YOU ACCEPT THESE TERMS.</w:t>
       </w:r>
     </w:p>
     <w:p>
@@ -140,15 +107,11 @@
         <w:pStyle w:val="Heading1"/>
         <w:rPr>
           <w:b/>
-          <w:sz w:val="20"/>
-          <w:szCs w:val="20"/>
         </w:rPr>
       </w:pPr>
       <w:r>
         <w:rPr>
           <w:b/>
-          <w:sz w:val="20"/>
-          <w:szCs w:val="20"/>
         </w:rPr>
         <w:t>INSTALLATION AND USE RIGHTS.</w:t>
       </w:r>
@@ -158,53 +121,50 @@
         <w:pStyle w:val="Heading2"/>
         <w:rPr>
           <w:b/>
-          <w:sz w:val="20"/>
-          <w:szCs w:val="20"/>
         </w:rPr>
       </w:pPr>
-      <w:bookmarkStart w:id="3" w:name="OLE_LINK3"/>
-      <w:bookmarkStart w:id="4" w:name="OLE_LINK4"/>
-      <w:bookmarkStart w:id="5" w:name="OLE_LINK17"/>
+      <w:bookmarkStart w:id="2" w:name="OLE_LINK3"/>
+      <w:bookmarkStart w:id="3" w:name="OLE_LINK4"/>
+      <w:bookmarkStart w:id="4" w:name="OLE_LINK17"/>
       <w:r>
         <w:rPr>
           <w:b/>
-          <w:sz w:val="20"/>
-          <w:szCs w:val="20"/>
         </w:rPr>
         <w:t>General.</w:t>
       </w:r>
       <w:r>
-        <w:rPr>
-          <w:sz w:val="20"/>
-          <w:szCs w:val="20"/>
-        </w:rPr>
-        <w:t xml:space="preserve"> You may install and use any number of copies of the software to develop and test your applications.</w:t>
+        <w:t xml:space="preserve"> You may install and use </w:t>
+      </w:r>
+      <w:r>
+        <w:t>any number of</w:t>
+      </w:r>
+      <w:r>
+        <w:t xml:space="preserve"> </w:t>
+      </w:r>
+      <w:r>
+        <w:t>copies</w:t>
+      </w:r>
+      <w:r>
+        <w:t xml:space="preserve"> of the software to develop and test your applications</w:t>
+      </w:r>
+      <w:r>
+        <w:t>.</w:t>
       </w:r>
     </w:p>
+    <w:bookmarkEnd w:id="2"/>
     <w:bookmarkEnd w:id="3"/>
     <w:bookmarkEnd w:id="4"/>
-    <w:bookmarkEnd w:id="5"/>
     <w:p>
       <w:pPr>
         <w:pStyle w:val="Heading2"/>
-        <w:rPr>
-          <w:sz w:val="20"/>
-          <w:szCs w:val="20"/>
-        </w:rPr>
       </w:pPr>
       <w:r>
         <w:rPr>
           <w:b/>
-          <w:sz w:val="20"/>
-          <w:szCs w:val="20"/>
         </w:rPr>
         <w:t>Third Party Software.</w:t>
       </w:r>
       <w:r>
-        <w:rPr>
-          <w:sz w:val="20"/>
-          <w:szCs w:val="20"/>
-        </w:rPr>
         <w:t xml:space="preserve"> The software may include third party applications that Microsoft, not the third party, licenses to you under this agreement. Any included notices for third party applications are for your information only.</w:t>
       </w:r>
     </w:p>
@@ -213,47 +173,29 @@
         <w:pStyle w:val="Heading1"/>
         <w:rPr>
           <w:b/>
-          <w:sz w:val="20"/>
-          <w:szCs w:val="20"/>
         </w:rPr>
       </w:pPr>
       <w:r>
         <w:rPr>
           <w:b/>
-          <w:sz w:val="20"/>
-          <w:szCs w:val="20"/>
         </w:rPr>
         <w:t>DISTRIBUTABLE CODE.</w:t>
       </w:r>
       <w:r>
-        <w:rPr>
-          <w:sz w:val="20"/>
-          <w:szCs w:val="20"/>
-        </w:rPr>
         <w:t xml:space="preserve"> The software may contain code you are permitted to distribute (i.e. make available for third parties) in applications you develop, as described in this Section. </w:t>
       </w:r>
     </w:p>
     <w:p>
       <w:pPr>
         <w:pStyle w:val="Heading2"/>
-        <w:rPr>
-          <w:sz w:val="20"/>
-          <w:szCs w:val="20"/>
-        </w:rPr>
       </w:pPr>
       <w:r>
         <w:rPr>
           <w:b/>
-          <w:sz w:val="20"/>
-          <w:szCs w:val="20"/>
         </w:rPr>
         <w:t>Distribution Rights.</w:t>
       </w:r>
       <w:r>
-        <w:rPr>
-          <w:sz w:val="20"/>
-          <w:szCs w:val="20"/>
-        </w:rPr>
         <w:t xml:space="preserve"> The code and test files described below are distributable if included with the software.</w:t>
       </w:r>
     </w:p>
@@ -262,104 +204,95 @@
         <w:pStyle w:val="Heading3Bold"/>
         <w:rPr>
           <w:b/>
-          <w:sz w:val="20"/>
-          <w:szCs w:val="20"/>
         </w:rPr>
       </w:pPr>
       <w:r>
         <w:rPr>
-          <w:sz w:val="20"/>
-          <w:szCs w:val="20"/>
           <w:u w:val="single"/>
         </w:rPr>
         <w:t>Sample Code</w:t>
       </w:r>
       <w:r>
         <w:rPr>
-          <w:sz w:val="20"/>
-          <w:szCs w:val="20"/>
+          <w:u w:val="single"/>
+        </w:rPr>
+        <w:t xml:space="preserve"> and </w:t>
+      </w:r>
+      <w:r>
+        <w:rPr>
+          <w:u w:val="single"/>
+        </w:rPr>
+        <w:t>Templates</w:t>
+      </w:r>
+      <w:r>
+        <w:rPr>
           <w:lang w:val="fr-FR"/>
         </w:rPr>
         <w:t xml:space="preserve">. </w:t>
       </w:r>
       <w:r>
-        <w:rPr>
-          <w:sz w:val="20"/>
-          <w:szCs w:val="20"/>
-        </w:rPr>
-        <w:t>You may copy, modify, and distribute the source and object code form of code marked as “sample”.</w:t>
+        <w:t>You may copy, modify, and distribute the source and object code form of code marked as “sample”</w:t>
+      </w:r>
+      <w:r>
+        <w:t xml:space="preserve"> and</w:t>
+      </w:r>
+      <w:r>
+        <w:t xml:space="preserve"> “template”; </w:t>
       </w:r>
     </w:p>
     <w:p>
       <w:pPr>
         <w:pStyle w:val="Heading3Bold"/>
+      </w:pPr>
+      <w:r>
         <w:rPr>
-          <w:sz w:val="20"/>
-          <w:szCs w:val="20"/>
-        </w:rPr>
-      </w:pPr>
-      <w:r>
-        <w:rPr>
-          <w:sz w:val="20"/>
-          <w:szCs w:val="20"/>
           <w:u w:val="single"/>
         </w:rPr>
         <w:t>Other Distributable Code.</w:t>
       </w:r>
       <w:r>
-        <w:rPr>
-          <w:sz w:val="20"/>
-          <w:szCs w:val="20"/>
-        </w:rPr>
-        <w:t xml:space="preserve"> You may copy and distribute the object code form of code if it is a file with the extension *.dll.</w:t>
+        <w:t xml:space="preserve"> You may copy and distribute the object code form of code if it is a file with the extension *.</w:t>
+      </w:r>
+      <w:proofErr w:type="spellStart"/>
+      <w:r>
+        <w:t>dll</w:t>
+      </w:r>
+      <w:proofErr w:type="spellEnd"/>
+      <w:r>
+        <w:t>.</w:t>
       </w:r>
     </w:p>
     <w:p>
       <w:pPr>
         <w:pStyle w:val="Heading3Bold"/>
+      </w:pPr>
+      <w:r>
         <w:rPr>
-          <w:sz w:val="20"/>
-          <w:szCs w:val="20"/>
-        </w:rPr>
-      </w:pPr>
-      <w:r>
-        <w:rPr>
-          <w:sz w:val="20"/>
-          <w:szCs w:val="20"/>
           <w:u w:val="single"/>
         </w:rPr>
         <w:t>Icons.</w:t>
       </w:r>
       <w:r>
-        <w:rPr>
-          <w:sz w:val="20"/>
-          <w:szCs w:val="20"/>
-        </w:rPr>
         <w:t xml:space="preserve"> You may copy and distribute the icons in the Image Library as described in the software documentation.</w:t>
       </w:r>
     </w:p>
     <w:p>
       <w:pPr>
         <w:pStyle w:val="Heading3Bold"/>
+      </w:pPr>
+      <w:r>
         <w:rPr>
-          <w:sz w:val="20"/>
-          <w:szCs w:val="20"/>
-        </w:rPr>
-      </w:pPr>
-      <w:r>
-        <w:rPr>
-          <w:sz w:val="20"/>
-          <w:szCs w:val="20"/>
           <w:u w:val="single"/>
         </w:rPr>
         <w:t>Image Library.</w:t>
       </w:r>
       <w:r>
-        <w:rPr>
-          <w:sz w:val="20"/>
-          <w:szCs w:val="20"/>
-        </w:rPr>
-        <w:t xml:space="preserve"> You may copy and distribute images and animations in the Image Library as described in the software documentation. You may also modify that content. If you modify the content, it must be for use that is consistent with the permitted use of the unmodified content.</w:t>
+        <w:t xml:space="preserve"> You may copy and</w:t>
+      </w:r>
+      <w:bookmarkStart w:id="5" w:name="_GoBack"/>
+      <w:bookmarkEnd w:id="5"/>
+      <w:r>
+        <w:t xml:space="preserve"> distribute images and animations in the Image Library as described in the software documentation. You may also modify that content. If you modify the content, it must be for use that is consistent with the permitted use of the unmodified content.</w:t>
       </w:r>
     </w:p>
     <w:p>
@@ -367,39 +300,33 @@
         <w:pStyle w:val="Heading3Bold"/>
         <w:rPr>
           <w:b/>
-          <w:sz w:val="20"/>
-          <w:szCs w:val="20"/>
         </w:rPr>
       </w:pPr>
       <w:r>
         <w:rPr>
           <w:rFonts w:eastAsia="SimSun"/>
-          <w:sz w:val="20"/>
-          <w:szCs w:val="20"/>
           <w:u w:val="single"/>
         </w:rPr>
         <w:t>T</w:t>
       </w:r>
       <w:r>
         <w:rPr>
-          <w:sz w:val="20"/>
-          <w:szCs w:val="20"/>
           <w:u w:val="single"/>
         </w:rPr>
-        <w:t>hird Party Distribution</w:t>
+        <w:t>h</w:t>
       </w:r>
       <w:r>
         <w:rPr>
-          <w:sz w:val="20"/>
-          <w:szCs w:val="20"/>
+          <w:u w:val="single"/>
         </w:rPr>
+        <w:t>ird Party Distribution</w:t>
+      </w:r>
+      <w:r>
         <w:t>. You may permit distributors of your applications to copy and distribute any of this distributable code you elect to distribute with your applications</w:t>
       </w:r>
       <w:r>
         <w:rPr>
-          <w:rFonts w:eastAsia="SimSun"/>
-          <w:sz w:val="20"/>
-          <w:szCs w:val="20"/>
+          <w:rFonts w:ascii="SimSun" w:eastAsia="SimSun" w:hAnsi="SimSun" w:cs="SimSun"/>
         </w:rPr>
         <w:t>.</w:t>
       </w:r>
@@ -407,24 +334,14 @@
     <w:p>
       <w:pPr>
         <w:pStyle w:val="Heading2"/>
-        <w:rPr>
-          <w:sz w:val="20"/>
-          <w:szCs w:val="20"/>
-        </w:rPr>
       </w:pPr>
       <w:r>
         <w:rPr>
           <w:b/>
-          <w:sz w:val="20"/>
-          <w:szCs w:val="20"/>
         </w:rPr>
         <w:t>Distribution Requirements.</w:t>
       </w:r>
       <w:r>
-        <w:rPr>
-          <w:sz w:val="20"/>
-          <w:szCs w:val="20"/>
-        </w:rPr>
         <w:t xml:space="preserve"> For any code you distribute, you must:</w:t>
       </w:r>
     </w:p>
@@ -437,15 +354,9 @@
         </w:numPr>
         <w:rPr>
           <w:b/>
-          <w:sz w:val="20"/>
-          <w:szCs w:val="20"/>
         </w:rPr>
       </w:pPr>
       <w:r>
-        <w:rPr>
-          <w:sz w:val="20"/>
-          <w:szCs w:val="20"/>
-        </w:rPr>
         <w:t>add significant primary functionality to it in your applications;</w:t>
       </w:r>
     </w:p>
@@ -458,15 +369,9 @@
         </w:numPr>
         <w:rPr>
           <w:b/>
-          <w:sz w:val="20"/>
-          <w:szCs w:val="20"/>
         </w:rPr>
       </w:pPr>
       <w:r>
-        <w:rPr>
-          <w:sz w:val="20"/>
-          <w:szCs w:val="20"/>
-        </w:rPr>
         <w:t>require distributors and external end users to agree to terms that protect it and Microsoft at least as much as this agreement; and</w:t>
       </w:r>
     </w:p>
@@ -479,39 +384,23 @@
         </w:numPr>
         <w:rPr>
           <w:b/>
-          <w:sz w:val="20"/>
-          <w:szCs w:val="20"/>
         </w:rPr>
       </w:pPr>
       <w:r>
-        <w:rPr>
-          <w:sz w:val="20"/>
-          <w:szCs w:val="20"/>
-        </w:rPr>
         <w:t>indemnify, defend, and hold harmless Microsoft from any claims, including attorneys’ fees, related to the distribution or use of your applications, except to the extent that any claim is based solely on the unmodified distributable code.</w:t>
       </w:r>
     </w:p>
     <w:p>
       <w:pPr>
         <w:pStyle w:val="Heading2"/>
-        <w:rPr>
-          <w:sz w:val="20"/>
-          <w:szCs w:val="20"/>
-        </w:rPr>
       </w:pPr>
       <w:r>
         <w:rPr>
           <w:b/>
-          <w:sz w:val="20"/>
-          <w:szCs w:val="20"/>
         </w:rPr>
         <w:t>Distribution Restrictions.</w:t>
       </w:r>
       <w:r>
-        <w:rPr>
-          <w:sz w:val="20"/>
-          <w:szCs w:val="20"/>
-        </w:rPr>
         <w:t xml:space="preserve"> You may not:</w:t>
       </w:r>
     </w:p>
@@ -524,15 +413,9 @@
         </w:numPr>
         <w:rPr>
           <w:b/>
-          <w:sz w:val="20"/>
-          <w:szCs w:val="20"/>
         </w:rPr>
       </w:pPr>
       <w:r>
-        <w:rPr>
-          <w:sz w:val="20"/>
-          <w:szCs w:val="20"/>
-        </w:rPr>
         <w:t>use Microsoft’s trademarks or trade dress in your application in any way that suggests your application comes from or is endorsed by Microsoft; or</w:t>
       </w:r>
     </w:p>
@@ -545,29 +428,86 @@
         </w:numPr>
         <w:rPr>
           <w:b/>
-          <w:sz w:val="20"/>
-          <w:szCs w:val="20"/>
         </w:rPr>
       </w:pPr>
       <w:r>
+        <w:t>modify or distribute the source code of any distributable code so that any part of it becomes subject to any license that requires that the distributable code, any other part of the software, or any of Microsoft’s other intellectual property be disclosed or distributed in source code form, or that others have the right to modify it.</w:t>
+      </w:r>
+    </w:p>
+    <w:p>
+      <w:pPr>
+        <w:pStyle w:val="Heading1"/>
+      </w:pPr>
+      <w:r>
+        <w:rPr>
+          <w:b/>
+        </w:rPr>
+        <w:lastRenderedPageBreak/>
+        <w:t xml:space="preserve">DATA </w:t>
+      </w:r>
+    </w:p>
+    <w:p>
+      <w:pPr>
+        <w:pStyle w:val="Heading2"/>
         <w:rPr>
           <w:sz w:val="20"/>
           <w:szCs w:val="20"/>
         </w:rPr>
-        <w:t xml:space="preserve">modify or distribute the source code of any distributable code so that any part of it becomes subject to any license that requires that the distributable code, any other part of the </w:t>
-      </w:r>
+      </w:pPr>
       <w:r>
         <w:rPr>
-          <w:sz w:val="20"/>
-          <w:szCs w:val="20"/>
+          <w:b/>
         </w:rPr>
-        <w:lastRenderedPageBreak/>
-        <w:t>software, or any of Microsoft’s other intellectual property be disclosed or distributed in source code form, or that others have the right to modify it.</w:t>
-      </w:r>
+        <w:t>Data Collection</w:t>
+      </w:r>
+      <w:r>
+        <w:t xml:space="preserve">. The software may collect information about you and your use of the software and send that to Microsoft. Microsoft may use this information to provide services and improve Microsoft’s products and services. </w:t>
+      </w:r>
+      <w:proofErr w:type="gramStart"/>
+      <w:r>
+        <w:t>Your</w:t>
+      </w:r>
+      <w:proofErr w:type="gramEnd"/>
+      <w:r>
+        <w:t xml:space="preserve"> opt-out rights, if any, are described in the product documentation. Some features in the software may enable collection of data from users of your applications that access or use the software. If you use these features to enable data collection in your applications, you must comply with applicable law, including getting any required user consent, and maintain a prominent privacy policy that accurately informs users about how you use, collect, and share their data. You can learn more about Microsoft’s data collection and use in the product documentation and the </w:t>
+      </w:r>
+      <w:r>
+        <w:rPr>
+          <w:rFonts w:eastAsia="Times New Roman"/>
+          <w:lang w:val="en"/>
+        </w:rPr>
+        <w:t>Microsoft Privacy Statement</w:t>
+      </w:r>
+      <w:r>
+        <w:t xml:space="preserve"> at </w:t>
+      </w:r>
+      <w:hyperlink r:id="rId12">
+        <w:r>
+          <w:rPr>
+            <w:rStyle w:val="Hyperlink"/>
+            <w:rFonts w:eastAsia="Tahoma" w:cs="Tahoma"/>
+          </w:rPr>
+          <w:t>https://go.microsoft.com/fwlink/?LinkId=512132</w:t>
+        </w:r>
+      </w:hyperlink>
+      <w:r>
+        <w:rPr>
+          <w:rFonts w:ascii="Times New Roman" w:eastAsia="Times New Roman" w:hAnsi="Times New Roman" w:cs="Times New Roman"/>
+          <w:lang w:val="en"/>
+        </w:rPr>
+        <w:t xml:space="preserve">. </w:t>
+      </w:r>
+      <w:r>
+        <w:t>You agree to comply with all applicable provisions of the Microsoft Privacy Statement</w:t>
+      </w:r>
+      <w:r>
+        <w:t>.</w:t>
+      </w:r>
+      <w:bookmarkStart w:id="6" w:name="_Hlk508009924"/>
     </w:p>
     <w:p>
       <w:pPr>
-        <w:pStyle w:val="Heading1"/>
+        <w:pStyle w:val="Heading2"/>
         <w:rPr>
           <w:sz w:val="20"/>
           <w:szCs w:val="20"/>
@@ -579,222 +519,173 @@
           <w:sz w:val="20"/>
           <w:szCs w:val="20"/>
         </w:rPr>
-        <w:t>SCOPE OF LICENSE.</w:t>
-      </w:r>
-      <w:r>
-        <w:rPr>
-          <w:sz w:val="20"/>
-          <w:szCs w:val="20"/>
-        </w:rPr>
-        <w:t xml:space="preserve"> The software is licensed, not sold. Microsoft reserves all other rights. Unless applicable law gives you more rights despite this limitation, you will not (and have no right to):</w:t>
-      </w:r>
-    </w:p>
-    <w:p>
-      <w:pPr>
-        <w:pStyle w:val="Heading2"/>
-        <w:rPr>
-          <w:sz w:val="20"/>
-          <w:szCs w:val="20"/>
-        </w:rPr>
-      </w:pPr>
-      <w:r>
-        <w:rPr>
-          <w:sz w:val="20"/>
-          <w:szCs w:val="20"/>
-        </w:rPr>
-        <w:t>work around any technical limitations in the software that only allow you to use it in certain ways;</w:t>
-      </w:r>
-    </w:p>
-    <w:p>
-      <w:pPr>
-        <w:pStyle w:val="Heading2"/>
-        <w:rPr>
-          <w:sz w:val="20"/>
-          <w:szCs w:val="20"/>
-        </w:rPr>
-      </w:pPr>
-      <w:r>
-        <w:rPr>
-          <w:sz w:val="20"/>
-          <w:szCs w:val="20"/>
-        </w:rPr>
-        <w:t>reverse engineer, decompile, or disassemble the software, or attempt to do so, except and only to the extent permitted by licensing terms governing the use of open-source components that may be included with the software;</w:t>
-      </w:r>
-    </w:p>
-    <w:p>
-      <w:pPr>
-        <w:pStyle w:val="Heading2"/>
-        <w:rPr>
-          <w:sz w:val="20"/>
-          <w:szCs w:val="20"/>
-        </w:rPr>
-      </w:pPr>
-      <w:r>
-        <w:rPr>
-          <w:sz w:val="20"/>
-          <w:szCs w:val="20"/>
-        </w:rPr>
-        <w:t>remove, minimize, block, or modify any notices of Microsoft or its suppliers in the software;</w:t>
-      </w:r>
-    </w:p>
-    <w:p>
-      <w:pPr>
-        <w:pStyle w:val="Heading2"/>
-        <w:rPr>
-          <w:sz w:val="20"/>
-          <w:szCs w:val="20"/>
-        </w:rPr>
-      </w:pPr>
-      <w:r>
-        <w:rPr>
-          <w:sz w:val="20"/>
-          <w:szCs w:val="20"/>
-        </w:rPr>
-        <w:t>use the software in any way that is against the law or to create or propagate malware; or</w:t>
-      </w:r>
-    </w:p>
-    <w:p>
-      <w:pPr>
-        <w:pStyle w:val="Heading2"/>
-        <w:rPr>
-          <w:sz w:val="20"/>
-          <w:szCs w:val="20"/>
-        </w:rPr>
-      </w:pPr>
-      <w:r>
-        <w:rPr>
-          <w:sz w:val="20"/>
-          <w:szCs w:val="20"/>
-        </w:rPr>
-        <w:t>share, publish, distribute, or lend the software (except for any distributable code, subject to the terms above), provide the software as a stand-alone hosted solution for others to use, or transfer the software or this agreement to any third party.</w:t>
-      </w:r>
-    </w:p>
-    <w:p>
-      <w:pPr>
-        <w:pStyle w:val="Heading1"/>
-        <w:rPr>
-          <w:rStyle w:val="Hyperlink"/>
-          <w:rFonts w:asciiTheme="minorHAnsi" w:eastAsia="SimSun" w:hAnsiTheme="minorHAnsi" w:cs="Tahoma"/>
-          <w:b/>
-          <w:bCs w:val="0"/>
-          <w:color w:val="auto"/>
-          <w:sz w:val="20"/>
-          <w:szCs w:val="20"/>
-          <w:u w:val="none"/>
-        </w:rPr>
-      </w:pPr>
+        <w:t>P</w:t>
+      </w:r>
       <w:r>
         <w:rPr>
           <w:b/>
           <w:sz w:val="20"/>
           <w:szCs w:val="20"/>
         </w:rPr>
-        <w:t>EXPORT RESTRICTIONS.</w:t>
+        <w:t>rocessing of Personal Data</w:t>
       </w:r>
       <w:r>
         <w:rPr>
           <w:sz w:val="20"/>
           <w:szCs w:val="20"/>
         </w:rPr>
-        <w:t xml:space="preserve"> You must comply with all domestic and international export laws and regulations that apply to the software, which include restrictions on destinations, end users, and end use. For further information on export restrictions, visit (aka.ms/exporting).</w:t>
-      </w:r>
-    </w:p>
-    <w:p>
-      <w:pPr>
-        <w:pStyle w:val="Heading1"/>
+        <w:t xml:space="preserve">. To the extent Microsoft is a processor or </w:t>
+      </w:r>
+      <w:proofErr w:type="spellStart"/>
+      <w:r>
         <w:rPr>
           <w:sz w:val="20"/>
           <w:szCs w:val="20"/>
         </w:rPr>
-      </w:pPr>
-      <w:r>
-        <w:rPr>
-          <w:b/>
-          <w:sz w:val="20"/>
-          <w:szCs w:val="20"/>
-        </w:rPr>
-        <w:t>SUPPORT SERVICES.</w:t>
-      </w:r>
+        <w:t>subprocessor</w:t>
+      </w:r>
+      <w:proofErr w:type="spellEnd"/>
       <w:r>
         <w:rPr>
           <w:sz w:val="20"/>
           <w:szCs w:val="20"/>
         </w:rPr>
-        <w:t xml:space="preserve"> Microsoft is not obligated under this agreement to provide any support services for the software. Any support provided is “as is”, “with all faults”, and without warranty of any kind.</w:t>
-      </w:r>
-    </w:p>
-    <w:p>
-      <w:pPr>
-        <w:pStyle w:val="Heading1"/>
+        <w:t xml:space="preserve"> of personal data in connection with the software, Microsoft makes the commitments in the European Union General Data Protection Regulation Terms of the Online Services Terms to all customers effective May 25, 2018, at </w:t>
+      </w:r>
+      <w:hyperlink r:id="rId13" w:history="1">
+        <w:r>
+          <w:rPr>
+            <w:rStyle w:val="Hyperlink"/>
+            <w:rFonts w:cs="Tahoma"/>
+            <w:sz w:val="20"/>
+            <w:szCs w:val="20"/>
+          </w:rPr>
+          <w:t>http://go.microsoft.com/?linkid=9840733</w:t>
+        </w:r>
+      </w:hyperlink>
+      <w:r>
         <w:rPr>
           <w:sz w:val="20"/>
           <w:szCs w:val="20"/>
         </w:rPr>
+        <w:t>.</w:t>
+      </w:r>
+      <w:bookmarkEnd w:id="6"/>
+    </w:p>
+    <w:p>
+      <w:pPr>
+        <w:pStyle w:val="Heading1"/>
       </w:pPr>
       <w:r>
         <w:rPr>
           <w:b/>
-          <w:sz w:val="20"/>
-          <w:szCs w:val="20"/>
         </w:rPr>
-        <w:t>UPDATES.</w:t>
-      </w:r>
-      <w:r>
-        <w:rPr>
-          <w:sz w:val="20"/>
-          <w:szCs w:val="20"/>
-        </w:rPr>
-        <w:t xml:space="preserve"> The software may periodically check for updates, and download and install them for you. You may obtain updates only from Microsoft or authorized sources. Microsoft may need to update your system to provide you with updates. You agree to receive these automatic updates without any additional notice. Updates may not include or support all existing software features, services, or peripheral devices.</w:t>
+        <w:t>SCOPE OF LICENSE.</w:t>
+      </w:r>
+      <w:r>
+        <w:t xml:space="preserve"> The software is licensed, not sold. Microsoft reserves all other rights. Unless applicable law gives you more rights despite this limitation, you will not (and have no right to):</w:t>
       </w:r>
     </w:p>
     <w:p>
       <w:pPr>
+        <w:pStyle w:val="Heading2"/>
+      </w:pPr>
+      <w:r>
+        <w:t>work around any technical limitations in the software that only allow you to use it in certain ways;</w:t>
+      </w:r>
+    </w:p>
+    <w:p>
+      <w:pPr>
+        <w:pStyle w:val="Heading2"/>
+      </w:pPr>
+      <w:r>
+        <w:t>reverse engineer, decompile or disassemble the software;</w:t>
+      </w:r>
+    </w:p>
+    <w:p>
+      <w:pPr>
+        <w:pStyle w:val="Heading2"/>
+      </w:pPr>
+      <w:r>
+        <w:t>remove, minimize, block, or modify any notices of Microsoft or its suppliers in the software;</w:t>
+      </w:r>
+    </w:p>
+    <w:p>
+      <w:pPr>
+        <w:pStyle w:val="Heading2"/>
+      </w:pPr>
+      <w:r>
+        <w:t>use the software in any way that is against the law or to create or propagate malware; or</w:t>
+      </w:r>
+    </w:p>
+    <w:p>
+      <w:pPr>
+        <w:pStyle w:val="Heading2"/>
+      </w:pPr>
+      <w:r>
+        <w:t>share, publish, distribute, or lend the software (except for any distributable code, subject to the terms above), provide the software as a stand-alone hosted solution for others to use, or transfer the software or this agreement to any third party.</w:t>
+      </w:r>
+    </w:p>
+    <w:p>
+      <w:pPr>
         <w:pStyle w:val="Heading1"/>
         <w:rPr>
-          <w:rFonts w:eastAsia="Times New Roman"/>
+          <w:rStyle w:val="Hyperlink"/>
+          <w:rFonts w:asciiTheme="minorHAnsi" w:eastAsiaTheme="minorEastAsia" w:hAnsiTheme="minorHAnsi" w:cstheme="minorBidi"/>
           <w:b/>
-          <w:sz w:val="20"/>
-          <w:szCs w:val="20"/>
+          <w:color w:val="auto"/>
+          <w:sz w:val="22"/>
+          <w:szCs w:val="22"/>
+          <w:u w:val="none"/>
         </w:rPr>
       </w:pPr>
       <w:r>
         <w:rPr>
-          <w:rStyle w:val="Strong"/>
-          <w:sz w:val="20"/>
-          <w:szCs w:val="20"/>
-          <w:lang w:val="en"/>
+          <w:b/>
         </w:rPr>
-        <w:t>TERMINATION.</w:t>
-      </w:r>
-      <w:r>
-        <w:rPr>
-          <w:sz w:val="20"/>
-          <w:szCs w:val="20"/>
-        </w:rPr>
-        <w:t xml:space="preserve"> Without prejudice to any other rights, Microsoft may terminate this agreement if you fail to comply with any of its terms or conditions. In such event, you must destroy all copies of the software and all of its component parts.</w:t>
+        <w:t>EXPORT RESTRICTIONS.</w:t>
+      </w:r>
+      <w:r>
+        <w:t xml:space="preserve"> You must comply with all domestic and international export laws and regulations that apply to the software, which include restrictions on destinations, end users, and end use. For further information on export restrictions, visit </w:t>
+      </w:r>
+      <w:hyperlink r:id="rId14">
+        <w:r>
+          <w:rPr>
+            <w:rStyle w:val="Hyperlink"/>
+            <w:rFonts w:eastAsia="Tahoma" w:cs="Tahoma"/>
+          </w:rPr>
+          <w:t>http://aka.ms/exporting</w:t>
+        </w:r>
+      </w:hyperlink>
+      <w:r>
+        <w:t>.</w:t>
       </w:r>
     </w:p>
     <w:p>
       <w:pPr>
         <w:pStyle w:val="Heading1"/>
-        <w:rPr>
-          <w:sz w:val="20"/>
-          <w:szCs w:val="20"/>
-        </w:rPr>
       </w:pPr>
       <w:r>
         <w:rPr>
           <w:b/>
-          <w:sz w:val="20"/>
-          <w:szCs w:val="20"/>
+        </w:rPr>
+        <w:t>SUPPORT SERVICES.</w:t>
+      </w:r>
+      <w:r>
+        <w:t xml:space="preserve"> Microsoft is not obligated under this agreement to provide any support services for the software. Any support provided is “as is”, “with all faults”, and without warranty of any kind.</w:t>
+      </w:r>
+    </w:p>
+    <w:p>
+      <w:pPr>
+        <w:pStyle w:val="Heading1"/>
+      </w:pPr>
+      <w:r>
+        <w:rPr>
+          <w:b/>
         </w:rPr>
         <w:t>ENTIRE AGREEMENT.</w:t>
       </w:r>
       <w:r>
-        <w:rPr>
-          <w:sz w:val="20"/>
-          <w:szCs w:val="20"/>
-        </w:rPr>
         <w:t xml:space="preserve"> This agreement, and any other terms Microsoft may provide for supplements, updates, or third-party applications, is the entire agreement for the software.</w:t>
       </w:r>
     </w:p>
@@ -802,58 +693,86 @@
       <w:pPr>
         <w:pStyle w:val="Heading1"/>
         <w:rPr>
-          <w:rFonts w:eastAsia="SimSun"/>
-          <w:sz w:val="20"/>
-          <w:szCs w:val="20"/>
+          <w:rFonts w:ascii="SimSun" w:eastAsia="SimSun" w:hAnsi="SimSun" w:cs="SimSun"/>
         </w:rPr>
       </w:pPr>
       <w:r>
         <w:rPr>
           <w:rFonts w:eastAsia="SimSun"/>
           <w:b/>
-          <w:sz w:val="20"/>
-          <w:szCs w:val="20"/>
         </w:rPr>
         <w:t>APPLICABLE LAW AND PLACE TO RESOLVE DISPUTES</w:t>
       </w:r>
       <w:r>
         <w:rPr>
           <w:b/>
-          <w:sz w:val="20"/>
-          <w:szCs w:val="20"/>
         </w:rPr>
         <w:t>.</w:t>
       </w:r>
       <w:r>
-        <w:rPr>
-          <w:sz w:val="20"/>
-          <w:szCs w:val="20"/>
-        </w:rPr>
-        <w:t xml:space="preserve"> If you acquired the software in the United States or Canada, the laws of the state or province where you live (or, if a business, where your principal place of business is located) govern the interpretation of this agreement, claims for its breach, and all other claims (including consumer protection, unfair competition, and tort claims), regardless of conflict of laws principles. If you acquired the software in any other country, its laws apply. If U.S. federal jurisdiction exists, you and Microsoft consent to exclusive jurisdiction and venue in the federal court in King County, Washington for all disputes heard in court. If not, you and Microsoft consent to exclusive jurisdiction and venue in the Superior Court of King County, Washington for all disputes heard in court.</w:t>
+        <w:t xml:space="preserve"> </w:t>
+      </w:r>
+      <w:r>
+        <w:t>If you acquired the software in the United States or Canada, the laws of the state or province where you live (or, if a business, where your principal place of business is located) govern the interpretation of this agreement, claims for its breach, and all other claims (including consumer protection, unfair competition, and tort claims), regardless of conflict of laws principles. If you acquired the software in any other country, its laws apply. If U.S. federal jurisdiction exists, you and Microsoft consent to exclusive jurisdiction and venue in the federal court in King County, Washington for all disputes heard in court. If not, you and Microsoft consent to exclusive jurisdiction and venue in the Superior Court of King County, Washington for all disputes heard in court.</w:t>
       </w:r>
     </w:p>
     <w:p>
       <w:pPr>
         <w:pStyle w:val="Heading1"/>
-        <w:rPr>
-          <w:sz w:val="20"/>
-          <w:szCs w:val="20"/>
-        </w:rPr>
       </w:pPr>
       <w:r>
         <w:rPr>
           <w:b/>
-          <w:sz w:val="20"/>
-          <w:szCs w:val="20"/>
         </w:rPr>
         <w:t>CONSUMER RIGHTS; REGIONAL VARIATIONS.</w:t>
       </w:r>
       <w:r>
+        <w:t xml:space="preserve"> This agreement describes certain legal rights. You may have other rights, including consumer rights, under the laws of your state or country. Separate and apart from your relationship with Microsoft, you may also have rights with respect to the party from which you acquired the software. This agreement does not change those other rights if the laws of your state or country do not permit it to do so. For example, if you acquired the software in one of the below regions, or mandatory country law applies, then the following provisions apply to you:</w:t>
+      </w:r>
+    </w:p>
+    <w:p>
+      <w:pPr>
+        <w:pStyle w:val="ListParagraph"/>
+        <w:numPr>
+          <w:ilvl w:val="1"/>
+          <w:numId w:val="16"/>
+        </w:numPr>
+        <w:contextualSpacing w:val="0"/>
         <w:rPr>
-          <w:sz w:val="20"/>
-          <w:szCs w:val="20"/>
+          <w:rFonts w:ascii="Times New Roman" w:eastAsia="Times New Roman" w:hAnsi="Times New Roman" w:cs="Times New Roman"/>
         </w:rPr>
-        <w:t xml:space="preserve"> This agreement describes certain legal rights. You may have other rights, including consumer rights, under the laws of your state or country. Separate and apart from your relationship with Microsoft, you may also have rights with respect to the party from which you acquired the software. This agreement does not change those other rights if the laws of your state or country do not permit it to do so. For example, if you acquired the software in one of the below regions, or mandatory country law applies, then the following provisions apply to you:</w:t>
+      </w:pPr>
+      <w:r>
+        <w:t>Australia.</w:t>
+      </w:r>
+      <w:r>
+        <w:rPr>
+          <w:b w:val="0"/>
+        </w:rPr>
+        <w:t xml:space="preserve"> You have statutory guarantees under the Australian Consumer Law and nothing in this agreement is intended to affect those rights.</w:t>
+      </w:r>
+    </w:p>
+    <w:p>
+      <w:pPr>
+        <w:pStyle w:val="ListParagraph"/>
+        <w:numPr>
+          <w:ilvl w:val="1"/>
+          <w:numId w:val="16"/>
+        </w:numPr>
+        <w:contextualSpacing w:val="0"/>
+        <w:rPr>
+          <w:rFonts w:ascii="Times New Roman" w:eastAsia="Times New Roman" w:hAnsi="Times New Roman" w:cs="Times New Roman"/>
+        </w:rPr>
+      </w:pPr>
+      <w:r>
+        <w:lastRenderedPageBreak/>
+        <w:t>Canada.</w:t>
+      </w:r>
+      <w:r>
+        <w:rPr>
+          <w:b w:val="0"/>
+        </w:rPr>
+        <w:t xml:space="preserve"> If you acquired this software in Canada, you may stop receiving updates by turning off the automatic update feature, disconnecting your device from the Internet (if and when you re-connect to the Internet, however, the software will resume checking for and installing updates), or uninstalling the software. The product documentation, if any, may also specify how to turn off updates for your specific device or software.</w:t>
       </w:r>
     </w:p>
     <w:p>
@@ -864,141 +783,53 @@
           <w:numId w:val="16"/>
         </w:numPr>
         <w:rPr>
-          <w:rFonts w:eastAsia="Times New Roman"/>
-          <w:sz w:val="20"/>
-          <w:szCs w:val="20"/>
+          <w:rFonts w:ascii="Times New Roman" w:eastAsia="Times New Roman" w:hAnsi="Times New Roman" w:cs="Times New Roman"/>
         </w:rPr>
       </w:pPr>
       <w:r>
-        <w:rPr>
-          <w:sz w:val="20"/>
-          <w:szCs w:val="20"/>
-        </w:rPr>
-        <w:t>Australia.</w:t>
+        <w:t>Germany and Austria.</w:t>
+      </w:r>
+    </w:p>
+    <w:p>
+      <w:pPr>
+        <w:ind w:left="1080" w:hanging="360"/>
+      </w:pPr>
+      <w:proofErr w:type="spellStart"/>
+      <w:r>
+        <w:t>i</w:t>
+      </w:r>
+      <w:proofErr w:type="spellEnd"/>
+      <w:r>
+        <w:t>.</w:t>
+      </w:r>
+      <w:r>
+        <w:tab/>
+        <w:t>Warranty.</w:t>
       </w:r>
       <w:r>
         <w:rPr>
           <w:b w:val="0"/>
-          <w:bCs/>
-          <w:sz w:val="20"/>
-          <w:szCs w:val="20"/>
         </w:rPr>
-        <w:t xml:space="preserve"> You have statutory guarantees under the Australian Consumer Law and nothing in this agreement is intended to affect those rights.</w:t>
+        <w:t xml:space="preserve"> The properly licensed software will perform substantially as described in any Microsoft materials that accompany the software. However, Microsoft gives no contractual guarantee in relation to the licensed software.</w:t>
       </w:r>
     </w:p>
     <w:p>
       <w:pPr>
-        <w:pStyle w:val="ListParagraph"/>
-        <w:numPr>
-          <w:ilvl w:val="1"/>
-          <w:numId w:val="16"/>
-        </w:numPr>
-        <w:rPr>
-          <w:rFonts w:eastAsia="Times New Roman"/>
-          <w:sz w:val="20"/>
-          <w:szCs w:val="20"/>
-        </w:rPr>
-      </w:pPr>
-      <w:r>
-        <w:rPr>
-          <w:sz w:val="20"/>
-          <w:szCs w:val="20"/>
-        </w:rPr>
-        <w:t>Canada.</w:t>
+        <w:ind w:left="1080" w:hanging="360"/>
+      </w:pPr>
+      <w:r>
+        <w:t>ii</w:t>
+      </w:r>
+      <w:r>
+        <w:t>.</w:t>
+      </w:r>
+      <w:r>
+        <w:tab/>
+        <w:t>Limitation of Liability.</w:t>
       </w:r>
       <w:r>
         <w:rPr>
           <w:b w:val="0"/>
-          <w:bCs/>
-          <w:sz w:val="20"/>
-          <w:szCs w:val="20"/>
-        </w:rPr>
-        <w:t xml:space="preserve"> If you acquired this software in Canada, you may stop receiving updates by turning off the automatic update feature, disconnecting your device from the Internet (if and when you re-connect to the Internet, however, the software will resume checking for and installing updates), or uninstalling the software. The product documentation, if any, may also specify how to turn off updates for your specific device or software.</w:t>
-      </w:r>
-    </w:p>
-    <w:p>
-      <w:pPr>
-        <w:pStyle w:val="ListParagraph"/>
-        <w:numPr>
-          <w:ilvl w:val="1"/>
-          <w:numId w:val="16"/>
-        </w:numPr>
-        <w:rPr>
-          <w:rFonts w:eastAsia="Times New Roman"/>
-          <w:sz w:val="20"/>
-          <w:szCs w:val="20"/>
-        </w:rPr>
-      </w:pPr>
-      <w:r>
-        <w:rPr>
-          <w:sz w:val="20"/>
-          <w:szCs w:val="20"/>
-        </w:rPr>
-        <w:t>Germany and Austria.</w:t>
-      </w:r>
-    </w:p>
-    <w:p>
-      <w:pPr>
-        <w:ind w:left="720"/>
-        <w:rPr>
-          <w:sz w:val="20"/>
-          <w:szCs w:val="20"/>
-        </w:rPr>
-      </w:pPr>
-      <w:r>
-        <w:rPr>
-          <w:sz w:val="20"/>
-          <w:szCs w:val="20"/>
-        </w:rPr>
-        <w:t>(i)</w:t>
-      </w:r>
-      <w:r>
-        <w:rPr>
-          <w:sz w:val="20"/>
-          <w:szCs w:val="20"/>
-        </w:rPr>
-        <w:tab/>
-        <w:t>Warranty.</w:t>
-      </w:r>
-      <w:r>
-        <w:rPr>
-          <w:b w:val="0"/>
-          <w:bCs/>
-          <w:sz w:val="20"/>
-          <w:szCs w:val="20"/>
-        </w:rPr>
-        <w:t xml:space="preserve"> The properly licensed software will perform substantially as described in any Microsoft materials that accompany the software. However, Microsoft gives no contractual guarantee in relation to the licensed software.</w:t>
-      </w:r>
-    </w:p>
-    <w:p>
-      <w:pPr>
-        <w:ind w:left="720"/>
-        <w:rPr>
-          <w:sz w:val="20"/>
-          <w:szCs w:val="20"/>
-        </w:rPr>
-      </w:pPr>
-      <w:r>
-        <w:rPr>
-          <w:sz w:val="20"/>
-          <w:szCs w:val="20"/>
-        </w:rPr>
-        <w:t>(ii)</w:t>
-      </w:r>
-      <w:r>
-        <w:rPr>
-          <w:sz w:val="20"/>
-          <w:szCs w:val="20"/>
-        </w:rPr>
-        <w:tab/>
-        <w:t>Limitation of Liability.</w:t>
-      </w:r>
-      <w:r>
-        <w:rPr>
-          <w:b w:val="0"/>
-          <w:bCs/>
-          <w:sz w:val="20"/>
-          <w:szCs w:val="20"/>
         </w:rPr>
         <w:t xml:space="preserve"> In case of intentional conduct, gross negligence, claims based on the Product Liability Act, as well as, in case of death or personal or physical injury, Microsoft is liable according to the statutory law.</w:t>
       </w:r>
@@ -1013,16 +844,10 @@
         <w:ind w:left="720"/>
         <w:rPr>
           <w:b/>
-          <w:sz w:val="20"/>
-          <w:szCs w:val="20"/>
         </w:rPr>
       </w:pPr>
       <w:r>
-        <w:rPr>
-          <w:sz w:val="20"/>
-          <w:szCs w:val="20"/>
-        </w:rPr>
-        <w:t>Subject to the foregoing clause (ii), Microsoft will only be liable for slight negligence if Microsoft is in breach of such material contractual obligations, the fulfillment of which facilitate the due performance of this agreement, the breach of which would endanger the purpose of this agreement and the compliance with which a party may constantly trust in (so-called "cardinal obligations"). In other cases of slight negligence, Microsoft will not be liable for slight negligence.</w:t>
+        <w:t>Subject to the foregoing clause ii., Microsoft will only be liable for slight negligence if Microsoft is in breach of such material contractual obligations, the fulfillment of which facilitate the due performance of this agreement, the breach of which would endanger the purpose of this agreement and the compliance with which a party may constantly trust in (so-called "cardinal obligations"). In other cases of slight negligence, Microsoft will not be liable for slight negligence.</w:t>
       </w:r>
     </w:p>
     <w:p>
@@ -1030,15 +855,11 @@
         <w:pStyle w:val="Heading1"/>
         <w:rPr>
           <w:b/>
-          <w:sz w:val="20"/>
-          <w:szCs w:val="20"/>
         </w:rPr>
       </w:pPr>
       <w:r>
         <w:rPr>
           <w:b/>
-          <w:sz w:val="20"/>
-          <w:szCs w:val="20"/>
         </w:rPr>
         <w:t>DISCLAIMER OF WARRANTY. THE SOFTWARE IS LICENSED “AS IS.” YOU BEAR THE RISK OF USING IT. MICROSOFT GIVES NO EXPRESS WARRANTIES, GUARANTEES, OR CONDITIONS. TO THE EXTENT PERMITTED UNDER APPLICABLE LAWS, MICROSOFT EXCLUDES ALL IMPLIED WARRANTIES, INCLUDING MERCHANTABILITY, FITNESS FOR A PARTICULAR PURPOSE, AND NON-INFRINGEMENT.</w:t>
       </w:r>
@@ -1048,44 +869,34 @@
         <w:pStyle w:val="Heading1"/>
         <w:rPr>
           <w:b/>
-          <w:sz w:val="20"/>
-          <w:szCs w:val="20"/>
         </w:rPr>
       </w:pPr>
       <w:r>
         <w:rPr>
           <w:rFonts w:eastAsia="SimSun"/>
           <w:b/>
-          <w:sz w:val="20"/>
-          <w:szCs w:val="20"/>
         </w:rPr>
         <w:t>LIMITATION ON AND EXCLUSION OF DAMAGES. IF YOU HAVE ANY BASIS FOR RECOVERING DAMAGES</w:t>
       </w:r>
       <w:r>
         <w:rPr>
           <w:b/>
-          <w:sz w:val="20"/>
-          <w:szCs w:val="20"/>
         </w:rPr>
         <w:t xml:space="preserve"> DESPITE </w:t>
       </w:r>
-      <w:bookmarkStart w:id="6" w:name="OLE_LINK7"/>
-      <w:bookmarkStart w:id="7" w:name="OLE_LINK8"/>
+      <w:bookmarkStart w:id="7" w:name="OLE_LINK7"/>
+      <w:bookmarkStart w:id="8" w:name="OLE_LINK8"/>
       <w:r>
         <w:rPr>
           <w:b/>
-          <w:sz w:val="20"/>
-          <w:szCs w:val="20"/>
         </w:rPr>
         <w:t xml:space="preserve">THE PRECEDING </w:t>
       </w:r>
-      <w:bookmarkEnd w:id="6"/>
       <w:bookmarkEnd w:id="7"/>
+      <w:bookmarkEnd w:id="8"/>
       <w:r>
         <w:rPr>
           <w:b/>
-          <w:sz w:val="20"/>
-          <w:szCs w:val="20"/>
         </w:rPr>
         <w:t>DISCLAIMER OF WARRANTY</w:t>
       </w:r>
@@ -1093,16 +904,12 @@
         <w:rPr>
           <w:rFonts w:eastAsia="SimSun"/>
           <w:b/>
-          <w:sz w:val="20"/>
-          <w:szCs w:val="20"/>
         </w:rPr>
         <w:t>, YOU CAN RECOVER FROM</w:t>
       </w:r>
       <w:r>
         <w:rPr>
           <w:b/>
-          <w:sz w:val="20"/>
-          <w:szCs w:val="20"/>
         </w:rPr>
         <w:t xml:space="preserve"> MICROSOFT AND ITS SUPPLIERS ONLY DIRECT DAMAGES UP TO U.S. $5.00. YOU CANNOT RECOVER ANY OTHER DAMAGES, INCLUDING CONSEQUENTIAL, LOST PROFITS, SPECIAL, INDIRECT, OR INCIDENTAL DAMAGES.</w:t>
       </w:r>
@@ -1110,52 +917,1430 @@
     <w:p>
       <w:pPr>
         <w:pStyle w:val="Body1"/>
-        <w:rPr>
-          <w:sz w:val="20"/>
-          <w:szCs w:val="20"/>
-        </w:rPr>
-      </w:pPr>
-      <w:r>
-        <w:rPr>
-          <w:sz w:val="20"/>
-          <w:szCs w:val="20"/>
-        </w:rPr>
+      </w:pPr>
+      <w:r>
         <w:t>This limitation applies to (a) anything related to the software, services, content (including code) on third party Internet sites, or third party applications; and (b) claims for breach of contract, warranty, guarantee, or condition; strict liability, negligence, or other tort; or any other claim; in each case to the extent permitted by applicable law.</w:t>
       </w:r>
     </w:p>
     <w:p>
       <w:pPr>
         <w:pStyle w:val="Body1"/>
-        <w:rPr>
-          <w:sz w:val="20"/>
-          <w:szCs w:val="20"/>
-        </w:rPr>
-      </w:pPr>
-      <w:r>
-        <w:rPr>
-          <w:sz w:val="20"/>
-          <w:szCs w:val="20"/>
-        </w:rPr>
+      </w:pPr>
+      <w:r>
         <w:t>It also applies even if Microsoft knew or should have known about the possibility of the damages. The above limitation or exclusion may not apply to you because your state, province, or country may not allow the exclusion or limitation of incidental, consequential, or other damages.</w:t>
       </w:r>
     </w:p>
     <w:p>
       <w:pPr>
-        <w:pStyle w:val="Heading1"/>
-        <w:numPr>
-          <w:ilvl w:val="0"/>
-          <w:numId w:val="0"/>
-        </w:numPr>
-        <w:ind w:left="357"/>
-        <w:rPr>
-          <w:sz w:val="20"/>
-          <w:szCs w:val="20"/>
-        </w:rPr>
-      </w:pPr>
+        <w:pStyle w:val="Body1"/>
+      </w:pPr>
+    </w:p>
+    <w:p>
+      <w:pPr>
+        <w:pStyle w:val="Body1"/>
+        <w:ind w:left="0"/>
+      </w:pPr>
+      <w:r>
+        <w:t>Please note: As this software is distributed in Canada, some of the clauses in this agreement are provided below in French.</w:t>
+      </w:r>
+    </w:p>
+    <w:p>
+      <w:pPr>
+        <w:pStyle w:val="Body1"/>
+        <w:ind w:left="0"/>
+      </w:pPr>
+      <w:r>
+        <w:t xml:space="preserve">Remarque: Ce </w:t>
+      </w:r>
+      <w:proofErr w:type="spellStart"/>
+      <w:r>
+        <w:t>logiciel</w:t>
+      </w:r>
+      <w:proofErr w:type="spellEnd"/>
+      <w:r>
+        <w:t xml:space="preserve"> </w:t>
+      </w:r>
+      <w:proofErr w:type="spellStart"/>
+      <w:r>
+        <w:t>étant</w:t>
+      </w:r>
+      <w:proofErr w:type="spellEnd"/>
+      <w:r>
+        <w:t xml:space="preserve"> </w:t>
+      </w:r>
+      <w:proofErr w:type="spellStart"/>
+      <w:r>
+        <w:t>distribué</w:t>
+      </w:r>
+      <w:proofErr w:type="spellEnd"/>
+      <w:r>
+        <w:t xml:space="preserve"> au Canada, </w:t>
+      </w:r>
+      <w:proofErr w:type="spellStart"/>
+      <w:r>
+        <w:t>certaines</w:t>
+      </w:r>
+      <w:proofErr w:type="spellEnd"/>
+      <w:r>
+        <w:t xml:space="preserve"> des clauses dans </w:t>
+      </w:r>
+      <w:proofErr w:type="spellStart"/>
+      <w:r>
+        <w:t>ce</w:t>
+      </w:r>
+      <w:proofErr w:type="spellEnd"/>
+      <w:r>
+        <w:t xml:space="preserve"> </w:t>
+      </w:r>
+      <w:proofErr w:type="spellStart"/>
+      <w:r>
+        <w:t>contrat</w:t>
+      </w:r>
+      <w:proofErr w:type="spellEnd"/>
+      <w:r>
+        <w:t xml:space="preserve"> </w:t>
+      </w:r>
+      <w:proofErr w:type="spellStart"/>
+      <w:r>
+        <w:t>sont</w:t>
+      </w:r>
+      <w:proofErr w:type="spellEnd"/>
+      <w:r>
+        <w:t xml:space="preserve"> </w:t>
+      </w:r>
+      <w:proofErr w:type="spellStart"/>
+      <w:r>
+        <w:t>fournies</w:t>
+      </w:r>
+      <w:proofErr w:type="spellEnd"/>
+      <w:r>
+        <w:t xml:space="preserve"> ci-dessous </w:t>
+      </w:r>
+      <w:proofErr w:type="spellStart"/>
+      <w:r>
+        <w:t>en</w:t>
+      </w:r>
+      <w:proofErr w:type="spellEnd"/>
+      <w:r>
+        <w:t xml:space="preserve"> </w:t>
+      </w:r>
+      <w:proofErr w:type="spellStart"/>
+      <w:r>
+        <w:t>français</w:t>
+      </w:r>
+      <w:proofErr w:type="spellEnd"/>
+      <w:r>
+        <w:t>.</w:t>
+      </w:r>
+    </w:p>
+    <w:p>
+      <w:pPr>
+        <w:pStyle w:val="Body1"/>
+        <w:ind w:left="0"/>
+      </w:pPr>
+      <w:r>
+        <w:t xml:space="preserve">EXONÉRATION DE GARANTIE. Le </w:t>
+      </w:r>
+      <w:proofErr w:type="spellStart"/>
+      <w:r>
+        <w:t>logiciel</w:t>
+      </w:r>
+      <w:proofErr w:type="spellEnd"/>
+      <w:r>
+        <w:t xml:space="preserve"> </w:t>
+      </w:r>
+      <w:proofErr w:type="spellStart"/>
+      <w:r>
+        <w:t>visé</w:t>
+      </w:r>
+      <w:proofErr w:type="spellEnd"/>
+      <w:r>
+        <w:t xml:space="preserve"> par </w:t>
+      </w:r>
+      <w:proofErr w:type="spellStart"/>
+      <w:r>
+        <w:t>une</w:t>
+      </w:r>
+      <w:proofErr w:type="spellEnd"/>
+      <w:r>
+        <w:t xml:space="preserve"> </w:t>
+      </w:r>
+      <w:proofErr w:type="spellStart"/>
+      <w:r>
+        <w:t>licence</w:t>
+      </w:r>
+      <w:proofErr w:type="spellEnd"/>
+      <w:r>
+        <w:t xml:space="preserve"> </w:t>
+      </w:r>
+      <w:proofErr w:type="spellStart"/>
+      <w:r>
+        <w:t>est</w:t>
+      </w:r>
+      <w:proofErr w:type="spellEnd"/>
+      <w:r>
+        <w:t xml:space="preserve"> </w:t>
+      </w:r>
+      <w:proofErr w:type="spellStart"/>
+      <w:r>
+        <w:t>offert</w:t>
+      </w:r>
+      <w:proofErr w:type="spellEnd"/>
+      <w:r>
+        <w:t xml:space="preserve"> « </w:t>
+      </w:r>
+      <w:proofErr w:type="spellStart"/>
+      <w:r>
+        <w:t>tel</w:t>
+      </w:r>
+      <w:proofErr w:type="spellEnd"/>
+      <w:r>
+        <w:t xml:space="preserve"> </w:t>
+      </w:r>
+      <w:proofErr w:type="spellStart"/>
+      <w:r>
+        <w:t>quel</w:t>
+      </w:r>
+      <w:proofErr w:type="spellEnd"/>
+      <w:r>
+        <w:t xml:space="preserve"> ». </w:t>
+      </w:r>
+      <w:proofErr w:type="spellStart"/>
+      <w:r>
+        <w:t>Toute</w:t>
+      </w:r>
+      <w:proofErr w:type="spellEnd"/>
+      <w:r>
+        <w:t xml:space="preserve"> </w:t>
+      </w:r>
+      <w:proofErr w:type="spellStart"/>
+      <w:r>
+        <w:t>utilisation</w:t>
+      </w:r>
+      <w:proofErr w:type="spellEnd"/>
+      <w:r>
+        <w:t xml:space="preserve"> de </w:t>
+      </w:r>
+      <w:proofErr w:type="spellStart"/>
+      <w:r>
+        <w:t>ce</w:t>
+      </w:r>
+      <w:proofErr w:type="spellEnd"/>
+      <w:r>
+        <w:t xml:space="preserve"> </w:t>
+      </w:r>
+      <w:proofErr w:type="spellStart"/>
+      <w:r>
+        <w:t>logiciel</w:t>
+      </w:r>
+      <w:proofErr w:type="spellEnd"/>
+      <w:r>
+        <w:t xml:space="preserve"> </w:t>
+      </w:r>
+      <w:proofErr w:type="spellStart"/>
+      <w:r>
+        <w:t>est</w:t>
+      </w:r>
+      <w:proofErr w:type="spellEnd"/>
+      <w:r>
+        <w:t xml:space="preserve"> à </w:t>
+      </w:r>
+      <w:proofErr w:type="spellStart"/>
+      <w:r>
+        <w:t>votre</w:t>
+      </w:r>
+      <w:proofErr w:type="spellEnd"/>
+      <w:r>
+        <w:t xml:space="preserve"> </w:t>
+      </w:r>
+      <w:proofErr w:type="spellStart"/>
+      <w:r>
+        <w:t>seule</w:t>
+      </w:r>
+      <w:proofErr w:type="spellEnd"/>
+      <w:r>
+        <w:t xml:space="preserve"> </w:t>
+      </w:r>
+      <w:proofErr w:type="spellStart"/>
+      <w:r>
+        <w:t>risque</w:t>
+      </w:r>
+      <w:proofErr w:type="spellEnd"/>
+      <w:r>
+        <w:t xml:space="preserve"> et </w:t>
+      </w:r>
+      <w:proofErr w:type="spellStart"/>
+      <w:r>
+        <w:t>péril</w:t>
+      </w:r>
+      <w:proofErr w:type="spellEnd"/>
+      <w:r>
+        <w:t xml:space="preserve">. Microsoft </w:t>
+      </w:r>
+      <w:proofErr w:type="spellStart"/>
+      <w:r>
+        <w:t>n’accorde</w:t>
+      </w:r>
+      <w:proofErr w:type="spellEnd"/>
+      <w:r>
+        <w:t xml:space="preserve"> </w:t>
+      </w:r>
+      <w:proofErr w:type="spellStart"/>
+      <w:r>
+        <w:t>aucune</w:t>
+      </w:r>
+      <w:proofErr w:type="spellEnd"/>
+      <w:r>
+        <w:t xml:space="preserve"> </w:t>
+      </w:r>
+      <w:proofErr w:type="spellStart"/>
+      <w:r>
+        <w:t>autre</w:t>
+      </w:r>
+      <w:proofErr w:type="spellEnd"/>
+      <w:r>
+        <w:t xml:space="preserve"> </w:t>
+      </w:r>
+      <w:proofErr w:type="spellStart"/>
+      <w:r>
+        <w:t>garantie</w:t>
+      </w:r>
+      <w:proofErr w:type="spellEnd"/>
+      <w:r>
+        <w:t xml:space="preserve"> </w:t>
+      </w:r>
+      <w:proofErr w:type="spellStart"/>
+      <w:r>
+        <w:t>expresse</w:t>
+      </w:r>
+      <w:proofErr w:type="spellEnd"/>
+      <w:r>
+        <w:t xml:space="preserve">. </w:t>
+      </w:r>
+      <w:proofErr w:type="spellStart"/>
+      <w:r>
+        <w:t>Vous</w:t>
+      </w:r>
+      <w:proofErr w:type="spellEnd"/>
+      <w:r>
+        <w:t xml:space="preserve"> </w:t>
+      </w:r>
+      <w:proofErr w:type="spellStart"/>
+      <w:r>
+        <w:t>pouvez</w:t>
+      </w:r>
+      <w:proofErr w:type="spellEnd"/>
+      <w:r>
+        <w:t xml:space="preserve"> </w:t>
+      </w:r>
+      <w:proofErr w:type="spellStart"/>
+      <w:r>
+        <w:t>bénéficier</w:t>
+      </w:r>
+      <w:proofErr w:type="spellEnd"/>
+      <w:r>
+        <w:t xml:space="preserve"> de droits </w:t>
+      </w:r>
+      <w:proofErr w:type="spellStart"/>
+      <w:r>
+        <w:t>additionnels</w:t>
+      </w:r>
+      <w:proofErr w:type="spellEnd"/>
+      <w:r>
+        <w:t xml:space="preserve"> </w:t>
+      </w:r>
+      <w:proofErr w:type="spellStart"/>
+      <w:r>
+        <w:t>en</w:t>
+      </w:r>
+      <w:proofErr w:type="spellEnd"/>
+      <w:r>
+        <w:t xml:space="preserve"> </w:t>
+      </w:r>
+      <w:proofErr w:type="spellStart"/>
+      <w:r>
+        <w:t>vertu</w:t>
+      </w:r>
+      <w:proofErr w:type="spellEnd"/>
+      <w:r>
+        <w:t xml:space="preserve"> du droit local sur la protection des </w:t>
+      </w:r>
+      <w:proofErr w:type="spellStart"/>
+      <w:r>
+        <w:t>consommateurs</w:t>
+      </w:r>
+      <w:proofErr w:type="spellEnd"/>
+      <w:r>
+        <w:t xml:space="preserve">, que </w:t>
+      </w:r>
+      <w:proofErr w:type="spellStart"/>
+      <w:r>
+        <w:t>ce</w:t>
+      </w:r>
+      <w:proofErr w:type="spellEnd"/>
+      <w:r>
+        <w:t xml:space="preserve"> </w:t>
+      </w:r>
+      <w:proofErr w:type="spellStart"/>
+      <w:r>
+        <w:t>contrat</w:t>
+      </w:r>
+      <w:proofErr w:type="spellEnd"/>
+      <w:r>
+        <w:t xml:space="preserve"> ne </w:t>
+      </w:r>
+      <w:proofErr w:type="spellStart"/>
+      <w:r>
+        <w:t>peut</w:t>
+      </w:r>
+      <w:proofErr w:type="spellEnd"/>
+      <w:r>
+        <w:t xml:space="preserve"> modifier. La </w:t>
+      </w:r>
+      <w:proofErr w:type="spellStart"/>
+      <w:r>
+        <w:t>ou</w:t>
+      </w:r>
+      <w:proofErr w:type="spellEnd"/>
+      <w:r>
+        <w:t xml:space="preserve"> </w:t>
+      </w:r>
+      <w:proofErr w:type="spellStart"/>
+      <w:r>
+        <w:t>elles</w:t>
+      </w:r>
+      <w:proofErr w:type="spellEnd"/>
+      <w:r>
+        <w:t xml:space="preserve"> </w:t>
+      </w:r>
+      <w:proofErr w:type="spellStart"/>
+      <w:r>
+        <w:t>sont</w:t>
+      </w:r>
+      <w:proofErr w:type="spellEnd"/>
+      <w:r>
+        <w:t xml:space="preserve"> </w:t>
+      </w:r>
+      <w:proofErr w:type="spellStart"/>
+      <w:r>
+        <w:t>permises</w:t>
+      </w:r>
+      <w:proofErr w:type="spellEnd"/>
+      <w:r>
+        <w:t xml:space="preserve"> par le droit locale, les </w:t>
+      </w:r>
+      <w:proofErr w:type="spellStart"/>
+      <w:r>
+        <w:t>garanties</w:t>
+      </w:r>
+      <w:proofErr w:type="spellEnd"/>
+      <w:r>
+        <w:t xml:space="preserve"> </w:t>
+      </w:r>
+      <w:proofErr w:type="spellStart"/>
+      <w:r>
+        <w:t>implicites</w:t>
+      </w:r>
+      <w:proofErr w:type="spellEnd"/>
+      <w:r>
+        <w:t xml:space="preserve"> de </w:t>
+      </w:r>
+      <w:proofErr w:type="spellStart"/>
+      <w:r>
+        <w:t>qualité</w:t>
+      </w:r>
+      <w:proofErr w:type="spellEnd"/>
+      <w:r>
+        <w:t xml:space="preserve"> </w:t>
+      </w:r>
+      <w:proofErr w:type="spellStart"/>
+      <w:r>
+        <w:t>marchande</w:t>
+      </w:r>
+      <w:proofErr w:type="spellEnd"/>
+      <w:r>
+        <w:t xml:space="preserve">, </w:t>
+      </w:r>
+      <w:proofErr w:type="spellStart"/>
+      <w:r>
+        <w:t>d’adéquation</w:t>
+      </w:r>
+      <w:proofErr w:type="spellEnd"/>
+      <w:r>
+        <w:t xml:space="preserve"> à un usage particulier et </w:t>
+      </w:r>
+      <w:proofErr w:type="spellStart"/>
+      <w:r>
+        <w:t>d’absence</w:t>
+      </w:r>
+      <w:proofErr w:type="spellEnd"/>
+      <w:r>
+        <w:t xml:space="preserve"> de </w:t>
+      </w:r>
+      <w:proofErr w:type="spellStart"/>
+      <w:r>
+        <w:t>contrefaçon</w:t>
+      </w:r>
+      <w:proofErr w:type="spellEnd"/>
+      <w:r>
+        <w:t xml:space="preserve"> </w:t>
+      </w:r>
+      <w:proofErr w:type="spellStart"/>
+      <w:r>
+        <w:t>sont</w:t>
+      </w:r>
+      <w:proofErr w:type="spellEnd"/>
+      <w:r>
+        <w:t xml:space="preserve"> </w:t>
+      </w:r>
+      <w:proofErr w:type="spellStart"/>
+      <w:r>
+        <w:t>exclues</w:t>
+      </w:r>
+      <w:proofErr w:type="spellEnd"/>
+      <w:r>
+        <w:t>.</w:t>
+      </w:r>
+    </w:p>
+    <w:p>
+      <w:pPr>
+        <w:pStyle w:val="Body1"/>
+        <w:ind w:left="0"/>
+      </w:pPr>
+      <w:r>
+        <w:t xml:space="preserve">LIMITATION DES DOMMAGES-INTÉRÊTS ET EXCLUSION DE RESPONSABILITÉ POUR LES DOMMAGES. </w:t>
+      </w:r>
+      <w:proofErr w:type="spellStart"/>
+      <w:r>
+        <w:t>Vous</w:t>
+      </w:r>
+      <w:proofErr w:type="spellEnd"/>
+      <w:r>
+        <w:t xml:space="preserve"> </w:t>
+      </w:r>
+      <w:proofErr w:type="spellStart"/>
+      <w:r>
+        <w:t>pouvez</w:t>
+      </w:r>
+      <w:proofErr w:type="spellEnd"/>
+      <w:r>
+        <w:t xml:space="preserve"> </w:t>
+      </w:r>
+      <w:proofErr w:type="spellStart"/>
+      <w:r>
+        <w:t>obtenir</w:t>
+      </w:r>
+      <w:proofErr w:type="spellEnd"/>
+      <w:r>
+        <w:t xml:space="preserve"> de Microsoft et de </w:t>
+      </w:r>
+      <w:proofErr w:type="spellStart"/>
+      <w:r>
+        <w:t>ses</w:t>
+      </w:r>
+      <w:proofErr w:type="spellEnd"/>
+      <w:r>
+        <w:t xml:space="preserve"> </w:t>
+      </w:r>
+      <w:proofErr w:type="spellStart"/>
+      <w:r>
+        <w:t>fournisseurs</w:t>
+      </w:r>
+      <w:proofErr w:type="spellEnd"/>
+      <w:r>
+        <w:t xml:space="preserve"> </w:t>
+      </w:r>
+      <w:proofErr w:type="spellStart"/>
+      <w:r>
+        <w:t>une</w:t>
+      </w:r>
+      <w:proofErr w:type="spellEnd"/>
+      <w:r>
+        <w:t xml:space="preserve"> </w:t>
+      </w:r>
+      <w:proofErr w:type="spellStart"/>
+      <w:r>
+        <w:t>indemnisation</w:t>
+      </w:r>
+      <w:proofErr w:type="spellEnd"/>
+      <w:r>
+        <w:t xml:space="preserve"> </w:t>
+      </w:r>
+      <w:proofErr w:type="spellStart"/>
+      <w:r>
+        <w:t>en</w:t>
+      </w:r>
+      <w:proofErr w:type="spellEnd"/>
+      <w:r>
+        <w:t xml:space="preserve"> </w:t>
+      </w:r>
+      <w:proofErr w:type="spellStart"/>
+      <w:r>
+        <w:t>cas</w:t>
+      </w:r>
+      <w:proofErr w:type="spellEnd"/>
+      <w:r>
+        <w:t xml:space="preserve"> de </w:t>
+      </w:r>
+      <w:proofErr w:type="spellStart"/>
+      <w:r>
+        <w:t>dommages</w:t>
+      </w:r>
+      <w:proofErr w:type="spellEnd"/>
+      <w:r>
+        <w:t xml:space="preserve"> directs </w:t>
+      </w:r>
+      <w:proofErr w:type="spellStart"/>
+      <w:r>
+        <w:t>uniquement</w:t>
+      </w:r>
+      <w:proofErr w:type="spellEnd"/>
+      <w:r>
+        <w:t xml:space="preserve"> à hauteur de 5,00 $ US. </w:t>
+      </w:r>
+      <w:proofErr w:type="spellStart"/>
+      <w:r>
+        <w:t>Vous</w:t>
+      </w:r>
+      <w:proofErr w:type="spellEnd"/>
+      <w:r>
+        <w:t xml:space="preserve"> ne </w:t>
+      </w:r>
+      <w:proofErr w:type="spellStart"/>
+      <w:r>
+        <w:t>pouvez</w:t>
+      </w:r>
+      <w:proofErr w:type="spellEnd"/>
+      <w:r>
+        <w:t xml:space="preserve"> </w:t>
+      </w:r>
+      <w:proofErr w:type="spellStart"/>
+      <w:r>
+        <w:t>prétendre</w:t>
+      </w:r>
+      <w:proofErr w:type="spellEnd"/>
+      <w:r>
+        <w:t xml:space="preserve"> à </w:t>
+      </w:r>
+      <w:proofErr w:type="spellStart"/>
+      <w:r>
+        <w:t>aucune</w:t>
+      </w:r>
+      <w:proofErr w:type="spellEnd"/>
+      <w:r>
+        <w:t xml:space="preserve"> </w:t>
+      </w:r>
+      <w:proofErr w:type="spellStart"/>
+      <w:r>
+        <w:lastRenderedPageBreak/>
+        <w:t>indemnisation</w:t>
+      </w:r>
+      <w:proofErr w:type="spellEnd"/>
+      <w:r>
+        <w:t xml:space="preserve"> pour les </w:t>
+      </w:r>
+      <w:proofErr w:type="spellStart"/>
+      <w:r>
+        <w:t>autres</w:t>
+      </w:r>
+      <w:proofErr w:type="spellEnd"/>
+      <w:r>
+        <w:t xml:space="preserve"> </w:t>
+      </w:r>
+      <w:proofErr w:type="spellStart"/>
+      <w:r>
+        <w:t>dommages</w:t>
+      </w:r>
+      <w:proofErr w:type="spellEnd"/>
+      <w:r>
+        <w:t xml:space="preserve">, y </w:t>
+      </w:r>
+      <w:proofErr w:type="spellStart"/>
+      <w:r>
+        <w:t>compris</w:t>
+      </w:r>
+      <w:proofErr w:type="spellEnd"/>
+      <w:r>
+        <w:t xml:space="preserve"> les </w:t>
+      </w:r>
+      <w:proofErr w:type="spellStart"/>
+      <w:r>
+        <w:t>dommages</w:t>
+      </w:r>
+      <w:proofErr w:type="spellEnd"/>
+      <w:r>
+        <w:t xml:space="preserve"> </w:t>
+      </w:r>
+      <w:proofErr w:type="spellStart"/>
+      <w:r>
+        <w:t>spéciaux</w:t>
+      </w:r>
+      <w:proofErr w:type="spellEnd"/>
+      <w:r>
+        <w:t xml:space="preserve">, </w:t>
+      </w:r>
+      <w:proofErr w:type="spellStart"/>
+      <w:r>
+        <w:t>indirects</w:t>
+      </w:r>
+      <w:proofErr w:type="spellEnd"/>
+      <w:r>
+        <w:t xml:space="preserve"> </w:t>
+      </w:r>
+      <w:proofErr w:type="spellStart"/>
+      <w:r>
+        <w:t>ou</w:t>
+      </w:r>
+      <w:proofErr w:type="spellEnd"/>
+      <w:r>
+        <w:t xml:space="preserve"> </w:t>
+      </w:r>
+      <w:proofErr w:type="spellStart"/>
+      <w:r>
+        <w:t>accessoires</w:t>
+      </w:r>
+      <w:proofErr w:type="spellEnd"/>
+      <w:r>
+        <w:t xml:space="preserve"> et </w:t>
+      </w:r>
+      <w:proofErr w:type="spellStart"/>
+      <w:r>
+        <w:t>pertes</w:t>
+      </w:r>
+      <w:proofErr w:type="spellEnd"/>
+      <w:r>
+        <w:t xml:space="preserve"> de </w:t>
+      </w:r>
+      <w:proofErr w:type="spellStart"/>
+      <w:r>
+        <w:t>bénéfices</w:t>
+      </w:r>
+      <w:proofErr w:type="spellEnd"/>
+      <w:r>
+        <w:t>.</w:t>
+      </w:r>
+    </w:p>
+    <w:p>
+      <w:pPr>
+        <w:pStyle w:val="Body1"/>
+        <w:ind w:left="0"/>
+      </w:pPr>
+      <w:proofErr w:type="spellStart"/>
+      <w:r>
+        <w:t>Cette</w:t>
+      </w:r>
+      <w:proofErr w:type="spellEnd"/>
+      <w:r>
+        <w:t xml:space="preserve"> limitation </w:t>
+      </w:r>
+      <w:proofErr w:type="spellStart"/>
+      <w:r>
+        <w:t>concerne</w:t>
+      </w:r>
+      <w:proofErr w:type="spellEnd"/>
+      <w:r>
+        <w:t>:</w:t>
+      </w:r>
+    </w:p>
+    <w:p>
+      <w:pPr>
+        <w:pStyle w:val="Body1"/>
+        <w:ind w:left="360" w:hanging="360"/>
+      </w:pPr>
+      <w:r>
+        <w:t>•</w:t>
+      </w:r>
+      <w:r>
+        <w:tab/>
+        <w:t xml:space="preserve">tout </w:t>
+      </w:r>
+      <w:proofErr w:type="spellStart"/>
+      <w:r>
+        <w:t>ce</w:t>
+      </w:r>
+      <w:proofErr w:type="spellEnd"/>
+      <w:r>
+        <w:t xml:space="preserve"> qui </w:t>
+      </w:r>
+      <w:proofErr w:type="spellStart"/>
+      <w:r>
+        <w:t>est</w:t>
+      </w:r>
+      <w:proofErr w:type="spellEnd"/>
+      <w:r>
+        <w:t xml:space="preserve"> </w:t>
+      </w:r>
+      <w:proofErr w:type="spellStart"/>
+      <w:r>
+        <w:t>relié</w:t>
+      </w:r>
+      <w:proofErr w:type="spellEnd"/>
+      <w:r>
+        <w:t xml:space="preserve"> au </w:t>
+      </w:r>
+      <w:proofErr w:type="spellStart"/>
+      <w:r>
+        <w:t>logiciel</w:t>
+      </w:r>
+      <w:proofErr w:type="spellEnd"/>
+      <w:r>
+        <w:t xml:space="preserve">, aux services </w:t>
+      </w:r>
+      <w:proofErr w:type="spellStart"/>
+      <w:r>
+        <w:t>ou</w:t>
+      </w:r>
+      <w:proofErr w:type="spellEnd"/>
+      <w:r>
+        <w:t xml:space="preserve"> au </w:t>
+      </w:r>
+      <w:proofErr w:type="spellStart"/>
+      <w:r>
+        <w:t>contenu</w:t>
+      </w:r>
+      <w:proofErr w:type="spellEnd"/>
+      <w:r>
+        <w:t xml:space="preserve"> (y </w:t>
+      </w:r>
+      <w:proofErr w:type="spellStart"/>
+      <w:r>
+        <w:t>compris</w:t>
+      </w:r>
+      <w:proofErr w:type="spellEnd"/>
+      <w:r>
+        <w:t xml:space="preserve"> le code) figurant sur des sites Internet tiers </w:t>
+      </w:r>
+      <w:proofErr w:type="spellStart"/>
+      <w:r>
+        <w:t>ou</w:t>
+      </w:r>
+      <w:proofErr w:type="spellEnd"/>
+      <w:r>
+        <w:t xml:space="preserve"> dans des </w:t>
+      </w:r>
+      <w:proofErr w:type="spellStart"/>
+      <w:r>
+        <w:t>programmes</w:t>
+      </w:r>
+      <w:proofErr w:type="spellEnd"/>
+      <w:r>
+        <w:t xml:space="preserve"> tiers; et</w:t>
+      </w:r>
+    </w:p>
+    <w:p>
+      <w:pPr>
+        <w:pStyle w:val="Body1"/>
+        <w:ind w:left="360" w:hanging="360"/>
+      </w:pPr>
+      <w:r>
+        <w:t>•</w:t>
+      </w:r>
+      <w:r>
+        <w:tab/>
+        <w:t xml:space="preserve">les </w:t>
+      </w:r>
+      <w:proofErr w:type="spellStart"/>
+      <w:r>
+        <w:t>réclamations</w:t>
+      </w:r>
+      <w:proofErr w:type="spellEnd"/>
+      <w:r>
+        <w:t xml:space="preserve"> au </w:t>
+      </w:r>
+      <w:proofErr w:type="spellStart"/>
+      <w:r>
+        <w:t>titre</w:t>
+      </w:r>
+      <w:proofErr w:type="spellEnd"/>
+      <w:r>
+        <w:t xml:space="preserve"> de violation de </w:t>
+      </w:r>
+      <w:proofErr w:type="spellStart"/>
+      <w:r>
+        <w:t>contrat</w:t>
+      </w:r>
+      <w:proofErr w:type="spellEnd"/>
+      <w:r>
+        <w:t xml:space="preserve"> </w:t>
+      </w:r>
+      <w:proofErr w:type="spellStart"/>
+      <w:r>
+        <w:t>ou</w:t>
+      </w:r>
+      <w:proofErr w:type="spellEnd"/>
+      <w:r>
+        <w:t xml:space="preserve"> de </w:t>
+      </w:r>
+      <w:proofErr w:type="spellStart"/>
+      <w:r>
+        <w:t>garantie</w:t>
+      </w:r>
+      <w:proofErr w:type="spellEnd"/>
+      <w:r>
+        <w:t xml:space="preserve">, </w:t>
+      </w:r>
+      <w:proofErr w:type="spellStart"/>
+      <w:r>
+        <w:t>ou</w:t>
+      </w:r>
+      <w:proofErr w:type="spellEnd"/>
+      <w:r>
+        <w:t xml:space="preserve"> au </w:t>
+      </w:r>
+      <w:proofErr w:type="spellStart"/>
+      <w:r>
+        <w:t>titre</w:t>
+      </w:r>
+      <w:proofErr w:type="spellEnd"/>
+      <w:r>
+        <w:t xml:space="preserve"> de </w:t>
+      </w:r>
+      <w:proofErr w:type="spellStart"/>
+      <w:r>
+        <w:t>responsabilité</w:t>
+      </w:r>
+      <w:proofErr w:type="spellEnd"/>
+      <w:r>
+        <w:t xml:space="preserve"> </w:t>
+      </w:r>
+      <w:proofErr w:type="spellStart"/>
+      <w:r>
+        <w:t>stricte</w:t>
+      </w:r>
+      <w:proofErr w:type="spellEnd"/>
+      <w:r>
+        <w:t xml:space="preserve">, de </w:t>
+      </w:r>
+      <w:proofErr w:type="spellStart"/>
+      <w:r>
+        <w:t>négligence</w:t>
+      </w:r>
+      <w:proofErr w:type="spellEnd"/>
+      <w:r>
+        <w:t xml:space="preserve"> </w:t>
+      </w:r>
+      <w:proofErr w:type="spellStart"/>
+      <w:r>
+        <w:t>ou</w:t>
+      </w:r>
+      <w:proofErr w:type="spellEnd"/>
+      <w:r>
+        <w:t xml:space="preserve"> </w:t>
+      </w:r>
+      <w:proofErr w:type="spellStart"/>
+      <w:r>
+        <w:t>d’une</w:t>
+      </w:r>
+      <w:proofErr w:type="spellEnd"/>
+      <w:r>
+        <w:t xml:space="preserve"> </w:t>
+      </w:r>
+      <w:proofErr w:type="spellStart"/>
+      <w:r>
+        <w:t>autre</w:t>
+      </w:r>
+      <w:proofErr w:type="spellEnd"/>
+      <w:r>
+        <w:t xml:space="preserve"> </w:t>
+      </w:r>
+      <w:proofErr w:type="spellStart"/>
+      <w:r>
+        <w:t>faute</w:t>
+      </w:r>
+      <w:proofErr w:type="spellEnd"/>
+      <w:r>
+        <w:t xml:space="preserve"> dans la </w:t>
+      </w:r>
+      <w:proofErr w:type="spellStart"/>
+      <w:r>
+        <w:t>limite</w:t>
+      </w:r>
+      <w:proofErr w:type="spellEnd"/>
+      <w:r>
+        <w:t xml:space="preserve"> </w:t>
+      </w:r>
+      <w:proofErr w:type="spellStart"/>
+      <w:r>
+        <w:t>autorisée</w:t>
+      </w:r>
+      <w:proofErr w:type="spellEnd"/>
+      <w:r>
+        <w:t xml:space="preserve"> </w:t>
+      </w:r>
+      <w:proofErr w:type="spellStart"/>
+      <w:r>
+        <w:t>par</w:t>
+      </w:r>
+      <w:proofErr w:type="spellEnd"/>
+      <w:r>
+        <w:t xml:space="preserve"> la </w:t>
+      </w:r>
+      <w:proofErr w:type="spellStart"/>
+      <w:r>
+        <w:t>loi</w:t>
+      </w:r>
+      <w:proofErr w:type="spellEnd"/>
+      <w:r>
+        <w:t xml:space="preserve"> </w:t>
+      </w:r>
+      <w:proofErr w:type="spellStart"/>
+      <w:r>
+        <w:t>en</w:t>
+      </w:r>
+      <w:proofErr w:type="spellEnd"/>
+      <w:r>
+        <w:t xml:space="preserve"> </w:t>
+      </w:r>
+      <w:proofErr w:type="spellStart"/>
+      <w:r>
+        <w:t>vigueur</w:t>
+      </w:r>
+      <w:proofErr w:type="spellEnd"/>
+      <w:r>
+        <w:t>.</w:t>
+      </w:r>
+    </w:p>
+    <w:p>
+      <w:pPr>
+        <w:pStyle w:val="Body1"/>
+        <w:ind w:left="0"/>
+      </w:pPr>
+      <w:r>
+        <w:t xml:space="preserve">Elle </w:t>
+      </w:r>
+      <w:proofErr w:type="spellStart"/>
+      <w:r>
+        <w:t>s’applique</w:t>
+      </w:r>
+      <w:proofErr w:type="spellEnd"/>
+      <w:r>
+        <w:t xml:space="preserve"> </w:t>
+      </w:r>
+      <w:proofErr w:type="spellStart"/>
+      <w:r>
+        <w:t>également</w:t>
+      </w:r>
+      <w:proofErr w:type="spellEnd"/>
+      <w:r>
+        <w:t xml:space="preserve">, </w:t>
+      </w:r>
+      <w:proofErr w:type="spellStart"/>
+      <w:r>
+        <w:t>même</w:t>
+      </w:r>
+      <w:proofErr w:type="spellEnd"/>
+      <w:r>
+        <w:t xml:space="preserve"> </w:t>
+      </w:r>
+      <w:proofErr w:type="spellStart"/>
+      <w:r>
+        <w:t>si</w:t>
+      </w:r>
+      <w:proofErr w:type="spellEnd"/>
+      <w:r>
+        <w:t xml:space="preserve"> Microsoft </w:t>
+      </w:r>
+      <w:proofErr w:type="spellStart"/>
+      <w:r>
+        <w:t>connaissait</w:t>
+      </w:r>
+      <w:proofErr w:type="spellEnd"/>
+      <w:r>
+        <w:t xml:space="preserve"> </w:t>
+      </w:r>
+      <w:proofErr w:type="spellStart"/>
+      <w:r>
+        <w:t>ou</w:t>
+      </w:r>
+      <w:proofErr w:type="spellEnd"/>
+      <w:r>
+        <w:t xml:space="preserve"> </w:t>
+      </w:r>
+      <w:proofErr w:type="spellStart"/>
+      <w:r>
+        <w:t>devrait</w:t>
+      </w:r>
+      <w:proofErr w:type="spellEnd"/>
+      <w:r>
+        <w:t xml:space="preserve"> </w:t>
+      </w:r>
+      <w:proofErr w:type="spellStart"/>
+      <w:r>
+        <w:t>connaître</w:t>
+      </w:r>
+      <w:proofErr w:type="spellEnd"/>
+      <w:r>
+        <w:t xml:space="preserve"> </w:t>
+      </w:r>
+      <w:proofErr w:type="spellStart"/>
+      <w:r>
+        <w:t>l’éventualité</w:t>
+      </w:r>
+      <w:proofErr w:type="spellEnd"/>
+      <w:r>
+        <w:t xml:space="preserve"> d’un </w:t>
+      </w:r>
+      <w:proofErr w:type="spellStart"/>
+      <w:r>
+        <w:t>tel</w:t>
+      </w:r>
+      <w:proofErr w:type="spellEnd"/>
+      <w:r>
+        <w:t xml:space="preserve"> </w:t>
+      </w:r>
+      <w:proofErr w:type="spellStart"/>
+      <w:r>
+        <w:t>dommage</w:t>
+      </w:r>
+      <w:proofErr w:type="spellEnd"/>
+      <w:r>
+        <w:t xml:space="preserve">. Si </w:t>
+      </w:r>
+      <w:proofErr w:type="spellStart"/>
+      <w:r>
+        <w:t>votre</w:t>
+      </w:r>
+      <w:proofErr w:type="spellEnd"/>
+      <w:r>
+        <w:t xml:space="preserve"> pays </w:t>
+      </w:r>
+      <w:proofErr w:type="spellStart"/>
+      <w:r>
+        <w:t>n’autorise</w:t>
+      </w:r>
+      <w:proofErr w:type="spellEnd"/>
+      <w:r>
+        <w:t xml:space="preserve"> pas </w:t>
+      </w:r>
+      <w:proofErr w:type="spellStart"/>
+      <w:r>
+        <w:t>l’exclusion</w:t>
+      </w:r>
+      <w:proofErr w:type="spellEnd"/>
+      <w:r>
+        <w:t xml:space="preserve"> </w:t>
+      </w:r>
+      <w:proofErr w:type="spellStart"/>
+      <w:r>
+        <w:t>ou</w:t>
+      </w:r>
+      <w:proofErr w:type="spellEnd"/>
+      <w:r>
+        <w:t xml:space="preserve"> la limitation de </w:t>
+      </w:r>
+      <w:proofErr w:type="spellStart"/>
+      <w:r>
+        <w:t>responsabilité</w:t>
+      </w:r>
+      <w:proofErr w:type="spellEnd"/>
+      <w:r>
+        <w:t xml:space="preserve"> pour les </w:t>
+      </w:r>
+      <w:proofErr w:type="spellStart"/>
+      <w:r>
+        <w:t>dommages</w:t>
+      </w:r>
+      <w:proofErr w:type="spellEnd"/>
+      <w:r>
+        <w:t xml:space="preserve"> </w:t>
+      </w:r>
+      <w:proofErr w:type="spellStart"/>
+      <w:r>
+        <w:t>indirects</w:t>
+      </w:r>
+      <w:proofErr w:type="spellEnd"/>
+      <w:r>
+        <w:t xml:space="preserve">, </w:t>
+      </w:r>
+      <w:proofErr w:type="spellStart"/>
+      <w:r>
+        <w:t>accessoires</w:t>
+      </w:r>
+      <w:proofErr w:type="spellEnd"/>
+      <w:r>
+        <w:t xml:space="preserve"> </w:t>
+      </w:r>
+      <w:proofErr w:type="spellStart"/>
+      <w:r>
+        <w:t>ou</w:t>
+      </w:r>
+      <w:proofErr w:type="spellEnd"/>
+      <w:r>
+        <w:t xml:space="preserve"> de </w:t>
+      </w:r>
+      <w:proofErr w:type="spellStart"/>
+      <w:r>
+        <w:t>quelque</w:t>
+      </w:r>
+      <w:proofErr w:type="spellEnd"/>
+      <w:r>
+        <w:t xml:space="preserve"> nature que </w:t>
+      </w:r>
+      <w:proofErr w:type="spellStart"/>
+      <w:r>
+        <w:t>ce</w:t>
+      </w:r>
+      <w:proofErr w:type="spellEnd"/>
+      <w:r>
+        <w:t xml:space="preserve"> </w:t>
+      </w:r>
+      <w:proofErr w:type="spellStart"/>
+      <w:r>
+        <w:t>soit</w:t>
+      </w:r>
+      <w:proofErr w:type="spellEnd"/>
+      <w:r>
+        <w:t xml:space="preserve">, </w:t>
+      </w:r>
+      <w:proofErr w:type="spellStart"/>
+      <w:r>
+        <w:t>il</w:t>
+      </w:r>
+      <w:proofErr w:type="spellEnd"/>
+      <w:r>
+        <w:t xml:space="preserve"> se </w:t>
+      </w:r>
+      <w:proofErr w:type="spellStart"/>
+      <w:r>
+        <w:t>peut</w:t>
+      </w:r>
+      <w:proofErr w:type="spellEnd"/>
+      <w:r>
+        <w:t xml:space="preserve"> que la limitation </w:t>
+      </w:r>
+      <w:proofErr w:type="spellStart"/>
+      <w:r>
+        <w:t>ou</w:t>
+      </w:r>
+      <w:proofErr w:type="spellEnd"/>
+      <w:r>
+        <w:t xml:space="preserve"> </w:t>
+      </w:r>
+      <w:proofErr w:type="spellStart"/>
+      <w:r>
+        <w:t>l’exclusion</w:t>
+      </w:r>
+      <w:proofErr w:type="spellEnd"/>
+      <w:r>
+        <w:t xml:space="preserve"> ci-dessus ne </w:t>
+      </w:r>
+      <w:proofErr w:type="spellStart"/>
+      <w:r>
+        <w:t>s’appliquera</w:t>
+      </w:r>
+      <w:proofErr w:type="spellEnd"/>
+      <w:r>
+        <w:t xml:space="preserve"> pas à </w:t>
+      </w:r>
+      <w:proofErr w:type="spellStart"/>
+      <w:r>
+        <w:t>votre</w:t>
+      </w:r>
+      <w:proofErr w:type="spellEnd"/>
+      <w:r>
+        <w:t xml:space="preserve"> </w:t>
+      </w:r>
+      <w:proofErr w:type="spellStart"/>
+      <w:r>
+        <w:t>égard</w:t>
+      </w:r>
+      <w:proofErr w:type="spellEnd"/>
+      <w:r>
+        <w:t>.</w:t>
+      </w:r>
+    </w:p>
+    <w:p>
+      <w:pPr>
+        <w:pStyle w:val="Body1"/>
+        <w:ind w:left="0"/>
+      </w:pPr>
+      <w:r>
+        <w:t xml:space="preserve">EFFET JURIDIQUE. Le </w:t>
+      </w:r>
+      <w:proofErr w:type="spellStart"/>
+      <w:r>
+        <w:t>présent</w:t>
+      </w:r>
+      <w:proofErr w:type="spellEnd"/>
+      <w:r>
+        <w:t xml:space="preserve"> </w:t>
+      </w:r>
+      <w:proofErr w:type="spellStart"/>
+      <w:r>
+        <w:t>contrat</w:t>
+      </w:r>
+      <w:proofErr w:type="spellEnd"/>
+      <w:r>
+        <w:t xml:space="preserve"> </w:t>
+      </w:r>
+      <w:proofErr w:type="spellStart"/>
+      <w:r>
+        <w:t>décrit</w:t>
+      </w:r>
+      <w:proofErr w:type="spellEnd"/>
+      <w:r>
+        <w:t xml:space="preserve"> </w:t>
+      </w:r>
+      <w:proofErr w:type="spellStart"/>
+      <w:r>
+        <w:t>certains</w:t>
+      </w:r>
+      <w:proofErr w:type="spellEnd"/>
+      <w:r>
+        <w:t xml:space="preserve"> droits </w:t>
+      </w:r>
+      <w:proofErr w:type="spellStart"/>
+      <w:r>
+        <w:t>juridiques</w:t>
+      </w:r>
+      <w:proofErr w:type="spellEnd"/>
+      <w:r>
+        <w:t xml:space="preserve">. </w:t>
+      </w:r>
+      <w:proofErr w:type="spellStart"/>
+      <w:r>
+        <w:t>Vous</w:t>
+      </w:r>
+      <w:proofErr w:type="spellEnd"/>
+      <w:r>
+        <w:t xml:space="preserve"> </w:t>
+      </w:r>
+      <w:proofErr w:type="spellStart"/>
+      <w:r>
+        <w:t>pourriez</w:t>
+      </w:r>
+      <w:proofErr w:type="spellEnd"/>
+      <w:r>
+        <w:t xml:space="preserve"> </w:t>
+      </w:r>
+      <w:proofErr w:type="spellStart"/>
+      <w:r>
+        <w:t>avoir</w:t>
+      </w:r>
+      <w:proofErr w:type="spellEnd"/>
+      <w:r>
+        <w:t xml:space="preserve"> </w:t>
+      </w:r>
+      <w:proofErr w:type="spellStart"/>
+      <w:r>
+        <w:t>d’autres</w:t>
+      </w:r>
+      <w:proofErr w:type="spellEnd"/>
+      <w:r>
+        <w:t xml:space="preserve"> droits </w:t>
+      </w:r>
+      <w:proofErr w:type="spellStart"/>
+      <w:r>
+        <w:t>prévus</w:t>
+      </w:r>
+      <w:proofErr w:type="spellEnd"/>
+      <w:r>
+        <w:t xml:space="preserve"> par les </w:t>
+      </w:r>
+      <w:proofErr w:type="spellStart"/>
+      <w:r>
+        <w:t>lois</w:t>
+      </w:r>
+      <w:proofErr w:type="spellEnd"/>
+      <w:r>
+        <w:t xml:space="preserve"> de </w:t>
+      </w:r>
+      <w:proofErr w:type="spellStart"/>
+      <w:r>
+        <w:t>votre</w:t>
+      </w:r>
+      <w:proofErr w:type="spellEnd"/>
+      <w:r>
+        <w:t xml:space="preserve"> pays. Le </w:t>
+      </w:r>
+      <w:proofErr w:type="spellStart"/>
+      <w:r>
+        <w:t>présent</w:t>
+      </w:r>
+      <w:proofErr w:type="spellEnd"/>
+      <w:r>
+        <w:t xml:space="preserve"> </w:t>
+      </w:r>
+      <w:proofErr w:type="spellStart"/>
+      <w:r>
+        <w:t>contrat</w:t>
+      </w:r>
+      <w:proofErr w:type="spellEnd"/>
+      <w:r>
+        <w:t xml:space="preserve"> ne </w:t>
+      </w:r>
+      <w:proofErr w:type="spellStart"/>
+      <w:r>
+        <w:t>modifie</w:t>
+      </w:r>
+      <w:proofErr w:type="spellEnd"/>
+      <w:r>
+        <w:t xml:space="preserve"> pas les droits que </w:t>
+      </w:r>
+      <w:proofErr w:type="spellStart"/>
+      <w:r>
+        <w:t>vous</w:t>
+      </w:r>
+      <w:proofErr w:type="spellEnd"/>
+      <w:r>
+        <w:t xml:space="preserve"> </w:t>
+      </w:r>
+      <w:proofErr w:type="spellStart"/>
+      <w:r>
+        <w:t>confèrent</w:t>
+      </w:r>
+      <w:proofErr w:type="spellEnd"/>
+      <w:r>
+        <w:t xml:space="preserve"> les </w:t>
+      </w:r>
+      <w:proofErr w:type="spellStart"/>
+      <w:r>
+        <w:t>lois</w:t>
+      </w:r>
+      <w:proofErr w:type="spellEnd"/>
+      <w:r>
+        <w:t xml:space="preserve"> de </w:t>
+      </w:r>
+      <w:proofErr w:type="spellStart"/>
+      <w:r>
+        <w:t>votre</w:t>
+      </w:r>
+      <w:proofErr w:type="spellEnd"/>
+      <w:r>
+        <w:t xml:space="preserve"> pays </w:t>
+      </w:r>
+      <w:proofErr w:type="spellStart"/>
+      <w:r>
+        <w:t>si</w:t>
+      </w:r>
+      <w:proofErr w:type="spellEnd"/>
+      <w:r>
+        <w:t xml:space="preserve"> </w:t>
+      </w:r>
+      <w:proofErr w:type="spellStart"/>
+      <w:r>
+        <w:t>celles</w:t>
+      </w:r>
+      <w:proofErr w:type="spellEnd"/>
+      <w:r>
+        <w:t xml:space="preserve">-ci ne le </w:t>
+      </w:r>
+      <w:proofErr w:type="spellStart"/>
+      <w:r>
+        <w:t>permettent</w:t>
+      </w:r>
+      <w:proofErr w:type="spellEnd"/>
+      <w:r>
+        <w:t xml:space="preserve"> pas.</w:t>
+      </w:r>
     </w:p>
     <w:sectPr>
-      <w:footerReference w:type="even" r:id="rId12"/>
-      <w:footerReference w:type="first" r:id="rId13"/>
+      <w:headerReference w:type="even" r:id="rId15"/>
+      <w:headerReference w:type="default" r:id="rId16"/>
+      <w:footerReference w:type="even" r:id="rId17"/>
+      <w:footerReference w:type="default" r:id="rId18"/>
+      <w:headerReference w:type="first" r:id="rId19"/>
+      <w:footerReference w:type="first" r:id="rId20"/>
       <w:pgSz w:w="12240" w:h="15840" w:code="1"/>
       <w:pgMar w:top="1440" w:right="1440" w:bottom="1440" w:left="1440" w:header="0" w:footer="0" w:gutter="0"/>
       <w:cols w:space="720"/>
@@ -1166,7 +2351,7 @@
 </file>
 
 <file path=word/endnotes.xml><?xml version="1.0" encoding="utf-8"?>
-<w:endnotes xmlns:wpc="http://schemas.microsoft.com/office/word/2010/wordprocessingCanvas" xmlns:cx="http://schemas.microsoft.com/office/drawing/2014/chartex" xmlns:cx1="http://schemas.microsoft.com/office/drawing/2015/9/8/chartex" xmlns:cx2="http://schemas.microsoft.com/office/drawing/2015/10/21/chartex" xmlns:mc="http://schemas.openxmlformats.org/markup-compatibility/2006" xmlns:o="urn:schemas-microsoft-com:office:office" xmlns:r="http://schemas.openxmlformats.org/officeDocument/2006/relationships" xmlns:m="http://schemas.openxmlformats.org/officeDocument/2006/math" xmlns:v="urn:schemas-microsoft-com:vml" xmlns:wp14="http://schemas.microsoft.com/office/word/2010/wordprocessingDrawing" xmlns:wp="http://schemas.openxmlformats.org/drawingml/2006/wordprocessingDrawing" xmlns:w10="urn:schemas-microsoft-com:office:word" xmlns:w="http://schemas.openxmlformats.org/wordprocessingml/2006/main" xmlns:w14="http://schemas.microsoft.com/office/word/2010/wordml" xmlns:w15="http://schemas.microsoft.com/office/word/2012/wordml" xmlns:w16se="http://schemas.microsoft.com/office/word/2015/wordml/symex" xmlns:wpg="http://schemas.microsoft.com/office/word/2010/wordprocessingGroup" xmlns:wpi="http://schemas.microsoft.com/office/word/2010/wordprocessingInk" xmlns:wne="http://schemas.microsoft.com/office/word/2006/wordml" xmlns:wps="http://schemas.microsoft.com/office/word/2010/wordprocessingShape" mc:Ignorable="w14 w15 w16se wp14">
+<w:endnotes xmlns:wpc="http://schemas.microsoft.com/office/word/2010/wordprocessingCanvas" xmlns:cx="http://schemas.microsoft.com/office/drawing/2014/chartex" xmlns:cx1="http://schemas.microsoft.com/office/drawing/2015/9/8/chartex" xmlns:cx2="http://schemas.microsoft.com/office/drawing/2015/10/21/chartex" xmlns:cx3="http://schemas.microsoft.com/office/drawing/2016/5/9/chartex" xmlns:cx4="http://schemas.microsoft.com/office/drawing/2016/5/10/chartex" xmlns:cx5="http://schemas.microsoft.com/office/drawing/2016/5/11/chartex" xmlns:cx6="http://schemas.microsoft.com/office/drawing/2016/5/12/chartex" xmlns:cx7="http://schemas.microsoft.com/office/drawing/2016/5/13/chartex" xmlns:cx8="http://schemas.microsoft.com/office/drawing/2016/5/14/chartex" xmlns:mc="http://schemas.openxmlformats.org/markup-compatibility/2006" xmlns:aink="http://schemas.microsoft.com/office/drawing/2016/ink" xmlns:am3d="http://schemas.microsoft.com/office/drawing/2017/model3d" xmlns:o="urn:schemas-microsoft-com:office:office" xmlns:r="http://schemas.openxmlformats.org/officeDocument/2006/relationships" xmlns:m="http://schemas.openxmlformats.org/officeDocument/2006/math" xmlns:v="urn:schemas-microsoft-com:vml" xmlns:wp14="http://schemas.microsoft.com/office/word/2010/wordprocessingDrawing" xmlns:wp="http://schemas.openxmlformats.org/drawingml/2006/wordprocessingDrawing" xmlns:w10="urn:schemas-microsoft-com:office:word" xmlns:w="http://schemas.openxmlformats.org/wordprocessingml/2006/main" xmlns:w14="http://schemas.microsoft.com/office/word/2010/wordml" xmlns:w15="http://schemas.microsoft.com/office/word/2012/wordml" xmlns:w16cid="http://schemas.microsoft.com/office/word/2016/wordml/cid" xmlns:w16se="http://schemas.microsoft.com/office/word/2015/wordml/symex" xmlns:wpg="http://schemas.microsoft.com/office/word/2010/wordprocessingGroup" xmlns:wpi="http://schemas.microsoft.com/office/word/2010/wordprocessingInk" xmlns:wne="http://schemas.microsoft.com/office/word/2006/wordml" xmlns:wps="http://schemas.microsoft.com/office/word/2010/wordprocessingShape" mc:Ignorable="w14 w15 w16se w16cid wp14">
   <w:endnote w:type="separator" w:id="-1">
     <w:p>
       <w:r>
@@ -1185,7 +2370,7 @@
 </file>
 
 <file path=word/footer1.xml><?xml version="1.0" encoding="utf-8"?>
-<w:ftr xmlns:wpc="http://schemas.microsoft.com/office/word/2010/wordprocessingCanvas" xmlns:cx="http://schemas.microsoft.com/office/drawing/2014/chartex" xmlns:cx1="http://schemas.microsoft.com/office/drawing/2015/9/8/chartex" xmlns:cx2="http://schemas.microsoft.com/office/drawing/2015/10/21/chartex" xmlns:mc="http://schemas.openxmlformats.org/markup-compatibility/2006" xmlns:o="urn:schemas-microsoft-com:office:office" xmlns:r="http://schemas.openxmlformats.org/officeDocument/2006/relationships" xmlns:m="http://schemas.openxmlformats.org/officeDocument/2006/math" xmlns:v="urn:schemas-microsoft-com:vml" xmlns:wp14="http://schemas.microsoft.com/office/word/2010/wordprocessingDrawing" xmlns:wp="http://schemas.openxmlformats.org/drawingml/2006/wordprocessingDrawing" xmlns:w10="urn:schemas-microsoft-com:office:word" xmlns:w="http://schemas.openxmlformats.org/wordprocessingml/2006/main" xmlns:w14="http://schemas.microsoft.com/office/word/2010/wordml" xmlns:w15="http://schemas.microsoft.com/office/word/2012/wordml" xmlns:w16se="http://schemas.microsoft.com/office/word/2015/wordml/symex" xmlns:wpg="http://schemas.microsoft.com/office/word/2010/wordprocessingGroup" xmlns:wpi="http://schemas.microsoft.com/office/word/2010/wordprocessingInk" xmlns:wne="http://schemas.microsoft.com/office/word/2006/wordml" xmlns:wps="http://schemas.microsoft.com/office/word/2010/wordprocessingShape" mc:Ignorable="w14 w15 w16se wp14">
+<w:ftr xmlns:wpc="http://schemas.microsoft.com/office/word/2010/wordprocessingCanvas" xmlns:cx="http://schemas.microsoft.com/office/drawing/2014/chartex" xmlns:cx1="http://schemas.microsoft.com/office/drawing/2015/9/8/chartex" xmlns:cx2="http://schemas.microsoft.com/office/drawing/2015/10/21/chartex" xmlns:cx3="http://schemas.microsoft.com/office/drawing/2016/5/9/chartex" xmlns:cx4="http://schemas.microsoft.com/office/drawing/2016/5/10/chartex" xmlns:cx5="http://schemas.microsoft.com/office/drawing/2016/5/11/chartex" xmlns:cx6="http://schemas.microsoft.com/office/drawing/2016/5/12/chartex" xmlns:cx7="http://schemas.microsoft.com/office/drawing/2016/5/13/chartex" xmlns:cx8="http://schemas.microsoft.com/office/drawing/2016/5/14/chartex" xmlns:mc="http://schemas.openxmlformats.org/markup-compatibility/2006" xmlns:aink="http://schemas.microsoft.com/office/drawing/2016/ink" xmlns:am3d="http://schemas.microsoft.com/office/drawing/2017/model3d" xmlns:o="urn:schemas-microsoft-com:office:office" xmlns:r="http://schemas.openxmlformats.org/officeDocument/2006/relationships" xmlns:m="http://schemas.openxmlformats.org/officeDocument/2006/math" xmlns:v="urn:schemas-microsoft-com:vml" xmlns:wp14="http://schemas.microsoft.com/office/word/2010/wordprocessingDrawing" xmlns:wp="http://schemas.openxmlformats.org/drawingml/2006/wordprocessingDrawing" xmlns:w10="urn:schemas-microsoft-com:office:word" xmlns:w="http://schemas.openxmlformats.org/wordprocessingml/2006/main" xmlns:w14="http://schemas.microsoft.com/office/word/2010/wordml" xmlns:w15="http://schemas.microsoft.com/office/word/2012/wordml" xmlns:w16cid="http://schemas.microsoft.com/office/word/2016/wordml/cid" xmlns:w16se="http://schemas.microsoft.com/office/word/2015/wordml/symex" xmlns:wpg="http://schemas.microsoft.com/office/word/2010/wordprocessingGroup" xmlns:wpi="http://schemas.microsoft.com/office/word/2010/wordprocessingInk" xmlns:wne="http://schemas.microsoft.com/office/word/2006/wordml" xmlns:wps="http://schemas.microsoft.com/office/word/2010/wordprocessingShape" mc:Ignorable="w14 w15 w16se w16cid wp14">
   <w:p>
     <w:pPr>
       <w:pStyle w:val="Footer"/>
@@ -1201,7 +2386,17 @@
 </file>
 
 <file path=word/footer2.xml><?xml version="1.0" encoding="utf-8"?>
-<w:ftr xmlns:wpc="http://schemas.microsoft.com/office/word/2010/wordprocessingCanvas" xmlns:cx="http://schemas.microsoft.com/office/drawing/2014/chartex" xmlns:cx1="http://schemas.microsoft.com/office/drawing/2015/9/8/chartex" xmlns:cx2="http://schemas.microsoft.com/office/drawing/2015/10/21/chartex" xmlns:mc="http://schemas.openxmlformats.org/markup-compatibility/2006" xmlns:o="urn:schemas-microsoft-com:office:office" xmlns:r="http://schemas.openxmlformats.org/officeDocument/2006/relationships" xmlns:m="http://schemas.openxmlformats.org/officeDocument/2006/math" xmlns:v="urn:schemas-microsoft-com:vml" xmlns:wp14="http://schemas.microsoft.com/office/word/2010/wordprocessingDrawing" xmlns:wp="http://schemas.openxmlformats.org/drawingml/2006/wordprocessingDrawing" xmlns:w10="urn:schemas-microsoft-com:office:word" xmlns:w="http://schemas.openxmlformats.org/wordprocessingml/2006/main" xmlns:w14="http://schemas.microsoft.com/office/word/2010/wordml" xmlns:w15="http://schemas.microsoft.com/office/word/2012/wordml" xmlns:w16se="http://schemas.microsoft.com/office/word/2015/wordml/symex" xmlns:wpg="http://schemas.microsoft.com/office/word/2010/wordprocessingGroup" xmlns:wpi="http://schemas.microsoft.com/office/word/2010/wordprocessingInk" xmlns:wne="http://schemas.microsoft.com/office/word/2006/wordml" xmlns:wps="http://schemas.microsoft.com/office/word/2010/wordprocessingShape" mc:Ignorable="w14 w15 w16se wp14">
+<w:ftr xmlns:wpc="http://schemas.microsoft.com/office/word/2010/wordprocessingCanvas" xmlns:cx="http://schemas.microsoft.com/office/drawing/2014/chartex" xmlns:cx1="http://schemas.microsoft.com/office/drawing/2015/9/8/chartex" xmlns:cx2="http://schemas.microsoft.com/office/drawing/2015/10/21/chartex" xmlns:cx3="http://schemas.microsoft.com/office/drawing/2016/5/9/chartex" xmlns:cx4="http://schemas.microsoft.com/office/drawing/2016/5/10/chartex" xmlns:cx5="http://schemas.microsoft.com/office/drawing/2016/5/11/chartex" xmlns:cx6="http://schemas.microsoft.com/office/drawing/2016/5/12/chartex" xmlns:cx7="http://schemas.microsoft.com/office/drawing/2016/5/13/chartex" xmlns:cx8="http://schemas.microsoft.com/office/drawing/2016/5/14/chartex" xmlns:mc="http://schemas.openxmlformats.org/markup-compatibility/2006" xmlns:aink="http://schemas.microsoft.com/office/drawing/2016/ink" xmlns:am3d="http://schemas.microsoft.com/office/drawing/2017/model3d" xmlns:o="urn:schemas-microsoft-com:office:office" xmlns:r="http://schemas.openxmlformats.org/officeDocument/2006/relationships" xmlns:m="http://schemas.openxmlformats.org/officeDocument/2006/math" xmlns:v="urn:schemas-microsoft-com:vml" xmlns:wp14="http://schemas.microsoft.com/office/word/2010/wordprocessingDrawing" xmlns:wp="http://schemas.openxmlformats.org/drawingml/2006/wordprocessingDrawing" xmlns:w10="urn:schemas-microsoft-com:office:word" xmlns:w="http://schemas.openxmlformats.org/wordprocessingml/2006/main" xmlns:w14="http://schemas.microsoft.com/office/word/2010/wordml" xmlns:w15="http://schemas.microsoft.com/office/word/2012/wordml" xmlns:w16cid="http://schemas.microsoft.com/office/word/2016/wordml/cid" xmlns:w16se="http://schemas.microsoft.com/office/word/2015/wordml/symex" xmlns:wpg="http://schemas.microsoft.com/office/word/2010/wordprocessingGroup" xmlns:wpi="http://schemas.microsoft.com/office/word/2010/wordprocessingInk" xmlns:wne="http://schemas.microsoft.com/office/word/2006/wordml" xmlns:wps="http://schemas.microsoft.com/office/word/2010/wordprocessingShape" mc:Ignorable="w14 w15 w16se w16cid wp14">
+  <w:p>
+    <w:pPr>
+      <w:pStyle w:val="Footer"/>
+    </w:pPr>
+  </w:p>
+</w:ftr>
+</file>
+
+<file path=word/footer3.xml><?xml version="1.0" encoding="utf-8"?>
+<w:ftr xmlns:wpc="http://schemas.microsoft.com/office/word/2010/wordprocessingCanvas" xmlns:cx="http://schemas.microsoft.com/office/drawing/2014/chartex" xmlns:cx1="http://schemas.microsoft.com/office/drawing/2015/9/8/chartex" xmlns:cx2="http://schemas.microsoft.com/office/drawing/2015/10/21/chartex" xmlns:cx3="http://schemas.microsoft.com/office/drawing/2016/5/9/chartex" xmlns:cx4="http://schemas.microsoft.com/office/drawing/2016/5/10/chartex" xmlns:cx5="http://schemas.microsoft.com/office/drawing/2016/5/11/chartex" xmlns:cx6="http://schemas.microsoft.com/office/drawing/2016/5/12/chartex" xmlns:cx7="http://schemas.microsoft.com/office/drawing/2016/5/13/chartex" xmlns:cx8="http://schemas.microsoft.com/office/drawing/2016/5/14/chartex" xmlns:mc="http://schemas.openxmlformats.org/markup-compatibility/2006" xmlns:aink="http://schemas.microsoft.com/office/drawing/2016/ink" xmlns:am3d="http://schemas.microsoft.com/office/drawing/2017/model3d" xmlns:o="urn:schemas-microsoft-com:office:office" xmlns:r="http://schemas.openxmlformats.org/officeDocument/2006/relationships" xmlns:m="http://schemas.openxmlformats.org/officeDocument/2006/math" xmlns:v="urn:schemas-microsoft-com:vml" xmlns:wp14="http://schemas.microsoft.com/office/word/2010/wordprocessingDrawing" xmlns:wp="http://schemas.openxmlformats.org/drawingml/2006/wordprocessingDrawing" xmlns:w10="urn:schemas-microsoft-com:office:word" xmlns:w="http://schemas.openxmlformats.org/wordprocessingml/2006/main" xmlns:w14="http://schemas.microsoft.com/office/word/2010/wordml" xmlns:w15="http://schemas.microsoft.com/office/word/2012/wordml" xmlns:w16cid="http://schemas.microsoft.com/office/word/2016/wordml/cid" xmlns:w16se="http://schemas.microsoft.com/office/word/2015/wordml/symex" xmlns:wpg="http://schemas.microsoft.com/office/word/2010/wordprocessingGroup" xmlns:wpi="http://schemas.microsoft.com/office/word/2010/wordprocessingInk" xmlns:wne="http://schemas.microsoft.com/office/word/2006/wordml" xmlns:wps="http://schemas.microsoft.com/office/word/2010/wordprocessingShape" mc:Ignorable="w14 w15 w16se w16cid wp14">
   <w:p>
     <w:pPr>
       <w:pStyle w:val="Footer"/>
@@ -1217,7 +2412,7 @@
 </file>
 
 <file path=word/footnotes.xml><?xml version="1.0" encoding="utf-8"?>
-<w:footnotes xmlns:wpc="http://schemas.microsoft.com/office/word/2010/wordprocessingCanvas" xmlns:cx="http://schemas.microsoft.com/office/drawing/2014/chartex" xmlns:cx1="http://schemas.microsoft.com/office/drawing/2015/9/8/chartex" xmlns:cx2="http://schemas.microsoft.com/office/drawing/2015/10/21/chartex" xmlns:mc="http://schemas.openxmlformats.org/markup-compatibility/2006" xmlns:o="urn:schemas-microsoft-com:office:office" xmlns:r="http://schemas.openxmlformats.org/officeDocument/2006/relationships" xmlns:m="http://schemas.openxmlformats.org/officeDocument/2006/math" xmlns:v="urn:schemas-microsoft-com:vml" xmlns:wp14="http://schemas.microsoft.com/office/word/2010/wordprocessingDrawing" xmlns:wp="http://schemas.openxmlformats.org/drawingml/2006/wordprocessingDrawing" xmlns:w10="urn:schemas-microsoft-com:office:word" xmlns:w="http://schemas.openxmlformats.org/wordprocessingml/2006/main" xmlns:w14="http://schemas.microsoft.com/office/word/2010/wordml" xmlns:w15="http://schemas.microsoft.com/office/word/2012/wordml" xmlns:w16se="http://schemas.microsoft.com/office/word/2015/wordml/symex" xmlns:wpg="http://schemas.microsoft.com/office/word/2010/wordprocessingGroup" xmlns:wpi="http://schemas.microsoft.com/office/word/2010/wordprocessingInk" xmlns:wne="http://schemas.microsoft.com/office/word/2006/wordml" xmlns:wps="http://schemas.microsoft.com/office/word/2010/wordprocessingShape" mc:Ignorable="w14 w15 w16se wp14">
+<w:footnotes xmlns:wpc="http://schemas.microsoft.com/office/word/2010/wordprocessingCanvas" xmlns:cx="http://schemas.microsoft.com/office/drawing/2014/chartex" xmlns:cx1="http://schemas.microsoft.com/office/drawing/2015/9/8/chartex" xmlns:cx2="http://schemas.microsoft.com/office/drawing/2015/10/21/chartex" xmlns:cx3="http://schemas.microsoft.com/office/drawing/2016/5/9/chartex" xmlns:cx4="http://schemas.microsoft.com/office/drawing/2016/5/10/chartex" xmlns:cx5="http://schemas.microsoft.com/office/drawing/2016/5/11/chartex" xmlns:cx6="http://schemas.microsoft.com/office/drawing/2016/5/12/chartex" xmlns:cx7="http://schemas.microsoft.com/office/drawing/2016/5/13/chartex" xmlns:cx8="http://schemas.microsoft.com/office/drawing/2016/5/14/chartex" xmlns:mc="http://schemas.openxmlformats.org/markup-compatibility/2006" xmlns:aink="http://schemas.microsoft.com/office/drawing/2016/ink" xmlns:am3d="http://schemas.microsoft.com/office/drawing/2017/model3d" xmlns:o="urn:schemas-microsoft-com:office:office" xmlns:r="http://schemas.openxmlformats.org/officeDocument/2006/relationships" xmlns:m="http://schemas.openxmlformats.org/officeDocument/2006/math" xmlns:v="urn:schemas-microsoft-com:vml" xmlns:wp14="http://schemas.microsoft.com/office/word/2010/wordprocessingDrawing" xmlns:wp="http://schemas.openxmlformats.org/drawingml/2006/wordprocessingDrawing" xmlns:w10="urn:schemas-microsoft-com:office:word" xmlns:w="http://schemas.openxmlformats.org/wordprocessingml/2006/main" xmlns:w14="http://schemas.microsoft.com/office/word/2010/wordml" xmlns:w15="http://schemas.microsoft.com/office/word/2012/wordml" xmlns:w16cid="http://schemas.microsoft.com/office/word/2016/wordml/cid" xmlns:w16se="http://schemas.microsoft.com/office/word/2015/wordml/symex" xmlns:wpg="http://schemas.microsoft.com/office/word/2010/wordprocessingGroup" xmlns:wpi="http://schemas.microsoft.com/office/word/2010/wordprocessingInk" xmlns:wne="http://schemas.microsoft.com/office/word/2006/wordml" xmlns:wps="http://schemas.microsoft.com/office/word/2010/wordprocessingShape" mc:Ignorable="w14 w15 w16se w16cid wp14">
   <w:footnote w:type="separator" w:id="-1">
     <w:p>
       <w:r>
@@ -1235,8 +2430,38 @@
 </w:footnotes>
 </file>
 
+<file path=word/header1.xml><?xml version="1.0" encoding="utf-8"?>
+<w:hdr xmlns:wpc="http://schemas.microsoft.com/office/word/2010/wordprocessingCanvas" xmlns:cx="http://schemas.microsoft.com/office/drawing/2014/chartex" xmlns:cx1="http://schemas.microsoft.com/office/drawing/2015/9/8/chartex" xmlns:cx2="http://schemas.microsoft.com/office/drawing/2015/10/21/chartex" xmlns:cx3="http://schemas.microsoft.com/office/drawing/2016/5/9/chartex" xmlns:cx4="http://schemas.microsoft.com/office/drawing/2016/5/10/chartex" xmlns:cx5="http://schemas.microsoft.com/office/drawing/2016/5/11/chartex" xmlns:cx6="http://schemas.microsoft.com/office/drawing/2016/5/12/chartex" xmlns:cx7="http://schemas.microsoft.com/office/drawing/2016/5/13/chartex" xmlns:cx8="http://schemas.microsoft.com/office/drawing/2016/5/14/chartex" xmlns:mc="http://schemas.openxmlformats.org/markup-compatibility/2006" xmlns:aink="http://schemas.microsoft.com/office/drawing/2016/ink" xmlns:am3d="http://schemas.microsoft.com/office/drawing/2017/model3d" xmlns:o="urn:schemas-microsoft-com:office:office" xmlns:r="http://schemas.openxmlformats.org/officeDocument/2006/relationships" xmlns:m="http://schemas.openxmlformats.org/officeDocument/2006/math" xmlns:v="urn:schemas-microsoft-com:vml" xmlns:wp14="http://schemas.microsoft.com/office/word/2010/wordprocessingDrawing" xmlns:wp="http://schemas.openxmlformats.org/drawingml/2006/wordprocessingDrawing" xmlns:w10="urn:schemas-microsoft-com:office:word" xmlns:w="http://schemas.openxmlformats.org/wordprocessingml/2006/main" xmlns:w14="http://schemas.microsoft.com/office/word/2010/wordml" xmlns:w15="http://schemas.microsoft.com/office/word/2012/wordml" xmlns:w16cid="http://schemas.microsoft.com/office/word/2016/wordml/cid" xmlns:w16se="http://schemas.microsoft.com/office/word/2015/wordml/symex" xmlns:wpg="http://schemas.microsoft.com/office/word/2010/wordprocessingGroup" xmlns:wpi="http://schemas.microsoft.com/office/word/2010/wordprocessingInk" xmlns:wne="http://schemas.microsoft.com/office/word/2006/wordml" xmlns:wps="http://schemas.microsoft.com/office/word/2010/wordprocessingShape" mc:Ignorable="w14 w15 w16se w16cid wp14">
+  <w:p>
+    <w:pPr>
+      <w:pStyle w:val="Header"/>
+    </w:pPr>
+  </w:p>
+</w:hdr>
+</file>
+
+<file path=word/header2.xml><?xml version="1.0" encoding="utf-8"?>
+<w:hdr xmlns:wpc="http://schemas.microsoft.com/office/word/2010/wordprocessingCanvas" xmlns:cx="http://schemas.microsoft.com/office/drawing/2014/chartex" xmlns:cx1="http://schemas.microsoft.com/office/drawing/2015/9/8/chartex" xmlns:cx2="http://schemas.microsoft.com/office/drawing/2015/10/21/chartex" xmlns:cx3="http://schemas.microsoft.com/office/drawing/2016/5/9/chartex" xmlns:cx4="http://schemas.microsoft.com/office/drawing/2016/5/10/chartex" xmlns:cx5="http://schemas.microsoft.com/office/drawing/2016/5/11/chartex" xmlns:cx6="http://schemas.microsoft.com/office/drawing/2016/5/12/chartex" xmlns:cx7="http://schemas.microsoft.com/office/drawing/2016/5/13/chartex" xmlns:cx8="http://schemas.microsoft.com/office/drawing/2016/5/14/chartex" xmlns:mc="http://schemas.openxmlformats.org/markup-compatibility/2006" xmlns:aink="http://schemas.microsoft.com/office/drawing/2016/ink" xmlns:am3d="http://schemas.microsoft.com/office/drawing/2017/model3d" xmlns:o="urn:schemas-microsoft-com:office:office" xmlns:r="http://schemas.openxmlformats.org/officeDocument/2006/relationships" xmlns:m="http://schemas.openxmlformats.org/officeDocument/2006/math" xmlns:v="urn:schemas-microsoft-com:vml" xmlns:wp14="http://schemas.microsoft.com/office/word/2010/wordprocessingDrawing" xmlns:wp="http://schemas.openxmlformats.org/drawingml/2006/wordprocessingDrawing" xmlns:w10="urn:schemas-microsoft-com:office:word" xmlns:w="http://schemas.openxmlformats.org/wordprocessingml/2006/main" xmlns:w14="http://schemas.microsoft.com/office/word/2010/wordml" xmlns:w15="http://schemas.microsoft.com/office/word/2012/wordml" xmlns:w16cid="http://schemas.microsoft.com/office/word/2016/wordml/cid" xmlns:w16se="http://schemas.microsoft.com/office/word/2015/wordml/symex" xmlns:wpg="http://schemas.microsoft.com/office/word/2010/wordprocessingGroup" xmlns:wpi="http://schemas.microsoft.com/office/word/2010/wordprocessingInk" xmlns:wne="http://schemas.microsoft.com/office/word/2006/wordml" xmlns:wps="http://schemas.microsoft.com/office/word/2010/wordprocessingShape" mc:Ignorable="w14 w15 w16se w16cid wp14">
+  <w:p>
+    <w:pPr>
+      <w:pStyle w:val="Header"/>
+    </w:pPr>
+  </w:p>
+</w:hdr>
+</file>
+
+<file path=word/header3.xml><?xml version="1.0" encoding="utf-8"?>
+<w:hdr xmlns:wpc="http://schemas.microsoft.com/office/word/2010/wordprocessingCanvas" xmlns:cx="http://schemas.microsoft.com/office/drawing/2014/chartex" xmlns:cx1="http://schemas.microsoft.com/office/drawing/2015/9/8/chartex" xmlns:cx2="http://schemas.microsoft.com/office/drawing/2015/10/21/chartex" xmlns:cx3="http://schemas.microsoft.com/office/drawing/2016/5/9/chartex" xmlns:cx4="http://schemas.microsoft.com/office/drawing/2016/5/10/chartex" xmlns:cx5="http://schemas.microsoft.com/office/drawing/2016/5/11/chartex" xmlns:cx6="http://schemas.microsoft.com/office/drawing/2016/5/12/chartex" xmlns:cx7="http://schemas.microsoft.com/office/drawing/2016/5/13/chartex" xmlns:cx8="http://schemas.microsoft.com/office/drawing/2016/5/14/chartex" xmlns:mc="http://schemas.openxmlformats.org/markup-compatibility/2006" xmlns:aink="http://schemas.microsoft.com/office/drawing/2016/ink" xmlns:am3d="http://schemas.microsoft.com/office/drawing/2017/model3d" xmlns:o="urn:schemas-microsoft-com:office:office" xmlns:r="http://schemas.openxmlformats.org/officeDocument/2006/relationships" xmlns:m="http://schemas.openxmlformats.org/officeDocument/2006/math" xmlns:v="urn:schemas-microsoft-com:vml" xmlns:wp14="http://schemas.microsoft.com/office/word/2010/wordprocessingDrawing" xmlns:wp="http://schemas.openxmlformats.org/drawingml/2006/wordprocessingDrawing" xmlns:w10="urn:schemas-microsoft-com:office:word" xmlns:w="http://schemas.openxmlformats.org/wordprocessingml/2006/main" xmlns:w14="http://schemas.microsoft.com/office/word/2010/wordml" xmlns:w15="http://schemas.microsoft.com/office/word/2012/wordml" xmlns:w16cid="http://schemas.microsoft.com/office/word/2016/wordml/cid" xmlns:w16se="http://schemas.microsoft.com/office/word/2015/wordml/symex" xmlns:wpg="http://schemas.microsoft.com/office/word/2010/wordprocessingGroup" xmlns:wpi="http://schemas.microsoft.com/office/word/2010/wordprocessingInk" xmlns:wne="http://schemas.microsoft.com/office/word/2006/wordml" xmlns:wps="http://schemas.microsoft.com/office/word/2010/wordprocessingShape" mc:Ignorable="w14 w15 w16se w16cid wp14">
+  <w:p>
+    <w:pPr>
+      <w:pStyle w:val="Header"/>
+    </w:pPr>
+  </w:p>
+</w:hdr>
+</file>
+
 <file path=word/numbering.xml><?xml version="1.0" encoding="utf-8"?>
-<w:numbering xmlns:wpc="http://schemas.microsoft.com/office/word/2010/wordprocessingCanvas" xmlns:cx="http://schemas.microsoft.com/office/drawing/2014/chartex" xmlns:cx1="http://schemas.microsoft.com/office/drawing/2015/9/8/chartex" xmlns:cx2="http://schemas.microsoft.com/office/drawing/2015/10/21/chartex" xmlns:mc="http://schemas.openxmlformats.org/markup-compatibility/2006" xmlns:o="urn:schemas-microsoft-com:office:office" xmlns:r="http://schemas.openxmlformats.org/officeDocument/2006/relationships" xmlns:m="http://schemas.openxmlformats.org/officeDocument/2006/math" xmlns:v="urn:schemas-microsoft-com:vml" xmlns:wp14="http://schemas.microsoft.com/office/word/2010/wordprocessingDrawing" xmlns:wp="http://schemas.openxmlformats.org/drawingml/2006/wordprocessingDrawing" xmlns:w10="urn:schemas-microsoft-com:office:word" xmlns:w="http://schemas.openxmlformats.org/wordprocessingml/2006/main" xmlns:w14="http://schemas.microsoft.com/office/word/2010/wordml" xmlns:w15="http://schemas.microsoft.com/office/word/2012/wordml" xmlns:w16se="http://schemas.microsoft.com/office/word/2015/wordml/symex" xmlns:wpg="http://schemas.microsoft.com/office/word/2010/wordprocessingGroup" xmlns:wpi="http://schemas.microsoft.com/office/word/2010/wordprocessingInk" xmlns:wne="http://schemas.microsoft.com/office/word/2006/wordml" xmlns:wps="http://schemas.microsoft.com/office/word/2010/wordprocessingShape" mc:Ignorable="w14 w15 w16se wp14">
+<w:numbering xmlns:wpc="http://schemas.microsoft.com/office/word/2010/wordprocessingCanvas" xmlns:cx="http://schemas.microsoft.com/office/drawing/2014/chartex" xmlns:cx1="http://schemas.microsoft.com/office/drawing/2015/9/8/chartex" xmlns:cx2="http://schemas.microsoft.com/office/drawing/2015/10/21/chartex" xmlns:cx3="http://schemas.microsoft.com/office/drawing/2016/5/9/chartex" xmlns:cx4="http://schemas.microsoft.com/office/drawing/2016/5/10/chartex" xmlns:cx5="http://schemas.microsoft.com/office/drawing/2016/5/11/chartex" xmlns:cx6="http://schemas.microsoft.com/office/drawing/2016/5/12/chartex" xmlns:cx7="http://schemas.microsoft.com/office/drawing/2016/5/13/chartex" xmlns:cx8="http://schemas.microsoft.com/office/drawing/2016/5/14/chartex" xmlns:mc="http://schemas.openxmlformats.org/markup-compatibility/2006" xmlns:aink="http://schemas.microsoft.com/office/drawing/2016/ink" xmlns:am3d="http://schemas.microsoft.com/office/drawing/2017/model3d" xmlns:o="urn:schemas-microsoft-com:office:office" xmlns:r="http://schemas.openxmlformats.org/officeDocument/2006/relationships" xmlns:m="http://schemas.openxmlformats.org/officeDocument/2006/math" xmlns:v="urn:schemas-microsoft-com:vml" xmlns:wp14="http://schemas.microsoft.com/office/word/2010/wordprocessingDrawing" xmlns:wp="http://schemas.openxmlformats.org/drawingml/2006/wordprocessingDrawing" xmlns:w10="urn:schemas-microsoft-com:office:word" xmlns:w="http://schemas.openxmlformats.org/wordprocessingml/2006/main" xmlns:w14="http://schemas.microsoft.com/office/word/2010/wordml" xmlns:w15="http://schemas.microsoft.com/office/word/2012/wordml" xmlns:w16cid="http://schemas.microsoft.com/office/word/2016/wordml/cid" xmlns:w16se="http://schemas.microsoft.com/office/word/2015/wordml/symex" xmlns:wpg="http://schemas.microsoft.com/office/word/2010/wordprocessingGroup" xmlns:wpi="http://schemas.microsoft.com/office/word/2010/wordprocessingInk" xmlns:wne="http://schemas.microsoft.com/office/word/2006/wordml" xmlns:wps="http://schemas.microsoft.com/office/word/2010/wordprocessingShape" mc:Ignorable="w14 w15 w16se w16cid wp14">
   <w:abstractNum w:abstractNumId="0" w15:restartNumberingAfterBreak="0">
     <w:nsid w:val="00DF0F64"/>
     <w:multiLevelType w:val="hybridMultilevel"/>
@@ -2441,7 +3666,7 @@
   <w:abstractNum w:abstractNumId="9" w15:restartNumberingAfterBreak="0">
     <w:nsid w:val="2CD51C57"/>
     <w:multiLevelType w:val="multilevel"/>
-    <w:tmpl w:val="FCCA56DA"/>
+    <w:tmpl w:val="1D8A99FC"/>
     <w:lvl w:ilvl="0">
       <w:start w:val="1"/>
       <w:numFmt w:val="decimal"/>
@@ -2468,7 +3693,7 @@
       <w:start w:val="1"/>
       <w:numFmt w:val="lowerLetter"/>
       <w:pStyle w:val="Heading2"/>
-      <w:lvlText w:val="%2."/>
+      <w:lvlText w:val="%2)"/>
       <w:lvlJc w:val="left"/>
       <w:pPr>
         <w:tabs>
@@ -2477,7 +3702,7 @@
         <w:ind w:left="720" w:hanging="363"/>
       </w:pPr>
       <w:rPr>
-        <w:rFonts w:ascii="Tahoma" w:hAnsi="Tahoma" w:cs="Tahoma" w:hint="default"/>
+        <w:rFonts w:hint="default"/>
         <w:b/>
         <w:bCs/>
         <w:i w:val="0"/>
@@ -5026,6 +6251,129 @@
     </w:lvl>
   </w:abstractNum>
   <w:abstractNum w:abstractNumId="29" w15:restartNumberingAfterBreak="0">
+    <w:nsid w:val="76F912C5"/>
+    <w:multiLevelType w:val="multilevel"/>
+    <w:tmpl w:val="0936C2D6"/>
+    <w:lvl w:ilvl="0">
+      <w:start w:val="1"/>
+      <w:numFmt w:val="decimal"/>
+      <w:lvlText w:val="%1."/>
+      <w:lvlJc w:val="left"/>
+      <w:pPr>
+        <w:tabs>
+          <w:tab w:val="num" w:pos="720"/>
+        </w:tabs>
+        <w:ind w:left="720" w:hanging="360"/>
+      </w:pPr>
+      <w:rPr>
+        <w:b/>
+      </w:rPr>
+    </w:lvl>
+    <w:lvl w:ilvl="1">
+      <w:start w:val="1"/>
+      <w:numFmt w:val="lowerLetter"/>
+      <w:lvlText w:val="%2."/>
+      <w:lvlJc w:val="left"/>
+      <w:pPr>
+        <w:tabs>
+          <w:tab w:val="num" w:pos="1440"/>
+        </w:tabs>
+        <w:ind w:left="1440" w:hanging="360"/>
+      </w:pPr>
+      <w:rPr>
+        <w:b/>
+      </w:rPr>
+    </w:lvl>
+    <w:lvl w:ilvl="2">
+      <w:start w:val="1"/>
+      <w:numFmt w:val="bullet"/>
+      <w:lvlText w:val=""/>
+      <w:lvlJc w:val="left"/>
+      <w:pPr>
+        <w:tabs>
+          <w:tab w:val="num" w:pos="2160"/>
+        </w:tabs>
+        <w:ind w:left="2160" w:hanging="360"/>
+      </w:pPr>
+      <w:rPr>
+        <w:rFonts w:ascii="Symbol" w:hAnsi="Symbol" w:hint="default"/>
+        <w:sz w:val="20"/>
+      </w:rPr>
+    </w:lvl>
+    <w:lvl w:ilvl="3" w:tentative="1">
+      <w:start w:val="1"/>
+      <w:numFmt w:val="decimal"/>
+      <w:lvlText w:val="%4."/>
+      <w:lvlJc w:val="left"/>
+      <w:pPr>
+        <w:tabs>
+          <w:tab w:val="num" w:pos="2880"/>
+        </w:tabs>
+        <w:ind w:left="2880" w:hanging="360"/>
+      </w:pPr>
+    </w:lvl>
+    <w:lvl w:ilvl="4" w:tentative="1">
+      <w:start w:val="1"/>
+      <w:numFmt w:val="decimal"/>
+      <w:lvlText w:val="%5."/>
+      <w:lvlJc w:val="left"/>
+      <w:pPr>
+        <w:tabs>
+          <w:tab w:val="num" w:pos="3600"/>
+        </w:tabs>
+        <w:ind w:left="3600" w:hanging="360"/>
+      </w:pPr>
+    </w:lvl>
+    <w:lvl w:ilvl="5" w:tentative="1">
+      <w:start w:val="1"/>
+      <w:numFmt w:val="decimal"/>
+      <w:lvlText w:val="%6."/>
+      <w:lvlJc w:val="left"/>
+      <w:pPr>
+        <w:tabs>
+          <w:tab w:val="num" w:pos="4320"/>
+        </w:tabs>
+        <w:ind w:left="4320" w:hanging="360"/>
+      </w:pPr>
+    </w:lvl>
+    <w:lvl w:ilvl="6" w:tentative="1">
+      <w:start w:val="1"/>
+      <w:numFmt w:val="decimal"/>
+      <w:lvlText w:val="%7."/>
+      <w:lvlJc w:val="left"/>
+      <w:pPr>
+        <w:tabs>
+          <w:tab w:val="num" w:pos="5040"/>
+        </w:tabs>
+        <w:ind w:left="5040" w:hanging="360"/>
+      </w:pPr>
+    </w:lvl>
+    <w:lvl w:ilvl="7" w:tentative="1">
+      <w:start w:val="1"/>
+      <w:numFmt w:val="decimal"/>
+      <w:lvlText w:val="%8."/>
+      <w:lvlJc w:val="left"/>
+      <w:pPr>
+        <w:tabs>
+          <w:tab w:val="num" w:pos="5760"/>
+        </w:tabs>
+        <w:ind w:left="5760" w:hanging="360"/>
+      </w:pPr>
+    </w:lvl>
+    <w:lvl w:ilvl="8" w:tentative="1">
+      <w:start w:val="1"/>
+      <w:numFmt w:val="decimal"/>
+      <w:lvlText w:val="%9."/>
+      <w:lvlJc w:val="left"/>
+      <w:pPr>
+        <w:tabs>
+          <w:tab w:val="num" w:pos="6480"/>
+        </w:tabs>
+        <w:ind w:left="6480" w:hanging="360"/>
+      </w:pPr>
+    </w:lvl>
+  </w:abstractNum>
+  <w:abstractNum w:abstractNumId="30" w15:restartNumberingAfterBreak="0">
     <w:nsid w:val="7A770037"/>
     <w:multiLevelType w:val="hybridMultilevel"/>
     <w:tmpl w:val="46B4BC74"/>
@@ -5167,7 +6515,7 @@
     </w:lvl>
   </w:abstractNum>
   <w:num w:numId="1">
-    <w:abstractNumId w:val="29"/>
+    <w:abstractNumId w:val="30"/>
   </w:num>
   <w:num w:numId="2">
     <w:abstractNumId w:val="6"/>
@@ -5421,12 +6769,135 @@
   <w:num w:numId="34">
     <w:abstractNumId w:val="0"/>
   </w:num>
+  <w:num w:numId="35">
+    <w:abstractNumId w:val="9"/>
+    <w:lvlOverride w:ilvl="0">
+      <w:startOverride w:val="1"/>
+    </w:lvlOverride>
+    <w:lvlOverride w:ilvl="1">
+      <w:startOverride w:val="1"/>
+    </w:lvlOverride>
+    <w:lvlOverride w:ilvl="2">
+      <w:startOverride w:val="1"/>
+    </w:lvlOverride>
+    <w:lvlOverride w:ilvl="3">
+      <w:startOverride w:val="1"/>
+    </w:lvlOverride>
+    <w:lvlOverride w:ilvl="4">
+      <w:startOverride w:val="1"/>
+    </w:lvlOverride>
+    <w:lvlOverride w:ilvl="5">
+      <w:startOverride w:val="1"/>
+    </w:lvlOverride>
+    <w:lvlOverride w:ilvl="6">
+      <w:startOverride w:val="1"/>
+    </w:lvlOverride>
+    <w:lvlOverride w:ilvl="7">
+      <w:startOverride w:val="1"/>
+    </w:lvlOverride>
+    <w:lvlOverride w:ilvl="8">
+      <w:startOverride w:val="1"/>
+    </w:lvlOverride>
+  </w:num>
+  <w:num w:numId="36">
+    <w:abstractNumId w:val="5"/>
+    <w:lvlOverride w:ilvl="0">
+      <w:startOverride w:val="1"/>
+    </w:lvlOverride>
+    <w:lvlOverride w:ilvl="1">
+      <w:startOverride w:val="1"/>
+    </w:lvlOverride>
+    <w:lvlOverride w:ilvl="2">
+      <w:startOverride w:val="1"/>
+    </w:lvlOverride>
+    <w:lvlOverride w:ilvl="3">
+      <w:startOverride w:val="1"/>
+    </w:lvlOverride>
+    <w:lvlOverride w:ilvl="4">
+      <w:startOverride w:val="1"/>
+    </w:lvlOverride>
+    <w:lvlOverride w:ilvl="5">
+      <w:startOverride w:val="1"/>
+    </w:lvlOverride>
+    <w:lvlOverride w:ilvl="6">
+      <w:startOverride w:val="1"/>
+    </w:lvlOverride>
+    <w:lvlOverride w:ilvl="7">
+      <w:startOverride w:val="1"/>
+    </w:lvlOverride>
+    <w:lvlOverride w:ilvl="8">
+      <w:startOverride w:val="1"/>
+    </w:lvlOverride>
+  </w:num>
+  <w:num w:numId="37">
+    <w:abstractNumId w:val="5"/>
+    <w:lvlOverride w:ilvl="0">
+      <w:startOverride w:val="1"/>
+    </w:lvlOverride>
+    <w:lvlOverride w:ilvl="1">
+      <w:startOverride w:val="1"/>
+    </w:lvlOverride>
+    <w:lvlOverride w:ilvl="2">
+      <w:startOverride w:val="1"/>
+    </w:lvlOverride>
+    <w:lvlOverride w:ilvl="3">
+      <w:startOverride w:val="1"/>
+    </w:lvlOverride>
+    <w:lvlOverride w:ilvl="4">
+      <w:startOverride w:val="1"/>
+    </w:lvlOverride>
+    <w:lvlOverride w:ilvl="5">
+      <w:startOverride w:val="1"/>
+    </w:lvlOverride>
+    <w:lvlOverride w:ilvl="6">
+      <w:startOverride w:val="1"/>
+    </w:lvlOverride>
+    <w:lvlOverride w:ilvl="7">
+      <w:startOverride w:val="1"/>
+    </w:lvlOverride>
+    <w:lvlOverride w:ilvl="8">
+      <w:startOverride w:val="1"/>
+    </w:lvlOverride>
+  </w:num>
+  <w:num w:numId="38">
+    <w:abstractNumId w:val="5"/>
+    <w:lvlOverride w:ilvl="0">
+      <w:startOverride w:val="1"/>
+    </w:lvlOverride>
+    <w:lvlOverride w:ilvl="1">
+      <w:startOverride w:val="1"/>
+    </w:lvlOverride>
+    <w:lvlOverride w:ilvl="2">
+      <w:startOverride w:val="1"/>
+    </w:lvlOverride>
+    <w:lvlOverride w:ilvl="3">
+      <w:startOverride w:val="1"/>
+    </w:lvlOverride>
+    <w:lvlOverride w:ilvl="4">
+      <w:startOverride w:val="1"/>
+    </w:lvlOverride>
+    <w:lvlOverride w:ilvl="5">
+      <w:startOverride w:val="1"/>
+    </w:lvlOverride>
+    <w:lvlOverride w:ilvl="6">
+      <w:startOverride w:val="1"/>
+    </w:lvlOverride>
+    <w:lvlOverride w:ilvl="7">
+      <w:startOverride w:val="1"/>
+    </w:lvlOverride>
+    <w:lvlOverride w:ilvl="8">
+      <w:startOverride w:val="1"/>
+    </w:lvlOverride>
+  </w:num>
+  <w:num w:numId="39">
+    <w:abstractNumId w:val="29"/>
+  </w:num>
   <w:numIdMacAtCleanup w:val="23"/>
 </w:numbering>
 </file>
 
 <file path=word/styles.xml><?xml version="1.0" encoding="utf-8"?>
-<w:styles xmlns:mc="http://schemas.openxmlformats.org/markup-compatibility/2006" xmlns:r="http://schemas.openxmlformats.org/officeDocument/2006/relationships" xmlns:w="http://schemas.openxmlformats.org/wordprocessingml/2006/main" xmlns:w14="http://schemas.microsoft.com/office/word/2010/wordml" xmlns:w15="http://schemas.microsoft.com/office/word/2012/wordml" xmlns:w16se="http://schemas.microsoft.com/office/word/2015/wordml/symex" mc:Ignorable="w14 w15 w16se">
+<w:styles xmlns:mc="http://schemas.openxmlformats.org/markup-compatibility/2006" xmlns:r="http://schemas.openxmlformats.org/officeDocument/2006/relationships" xmlns:w="http://schemas.openxmlformats.org/wordprocessingml/2006/main" xmlns:w14="http://schemas.microsoft.com/office/word/2010/wordml" xmlns:w15="http://schemas.microsoft.com/office/word/2012/wordml" xmlns:w16cid="http://schemas.microsoft.com/office/word/2016/wordml/cid" xmlns:w16se="http://schemas.microsoft.com/office/word/2015/wordml/symex" mc:Ignorable="w14 w15 w16se w16cid">
   <w:docDefaults>
     <w:rPrDefault>
       <w:rPr>
@@ -5442,7 +6913,7 @@
       </w:pPr>
     </w:pPrDefault>
   </w:docDefaults>
-  <w:latentStyles w:defLockedState="0" w:defUIPriority="99" w:defSemiHidden="0" w:defUnhideWhenUsed="0" w:defQFormat="0" w:count="372">
+  <w:latentStyles w:defLockedState="0" w:defUIPriority="99" w:defSemiHidden="0" w:defUnhideWhenUsed="0" w:defQFormat="0" w:count="377">
     <w:lsdException w:name="Normal" w:uiPriority="0" w:qFormat="1"/>
     <w:lsdException w:name="heading 1" w:qFormat="1"/>
     <w:lsdException w:name="heading 2" w:qFormat="1"/>
@@ -5548,7 +7019,6 @@
     <w:lsdException w:name="HTML Sample" w:semiHidden="1" w:unhideWhenUsed="1"/>
     <w:lsdException w:name="HTML Typewriter" w:semiHidden="1" w:unhideWhenUsed="1"/>
     <w:lsdException w:name="HTML Variable" w:semiHidden="1" w:unhideWhenUsed="1"/>
-    <w:lsdException w:name="Normal Table" w:semiHidden="1" w:unhideWhenUsed="1"/>
     <w:lsdException w:name="annotation subject" w:semiHidden="1" w:unhideWhenUsed="1"/>
     <w:lsdException w:name="No List" w:semiHidden="1" w:unhideWhenUsed="1"/>
     <w:lsdException w:name="Outline List 1" w:semiHidden="1" w:unhideWhenUsed="1"/>
@@ -5594,11 +7064,9 @@
     <w:lsdException w:name="Table Subtle 1" w:semiHidden="1" w:unhideWhenUsed="1"/>
     <w:lsdException w:name="Table Subtle 2" w:semiHidden="1" w:unhideWhenUsed="1"/>
     <w:lsdException w:name="Table Web 1" w:semiHidden="1" w:unhideWhenUsed="1"/>
-    <w:lsdException w:name="Table Web 2" w:semiHidden="1" w:unhideWhenUsed="1"/>
     <w:lsdException w:name="Table Web 3" w:semiHidden="1" w:unhideWhenUsed="1"/>
     <w:lsdException w:name="Balloon Text" w:semiHidden="1" w:unhideWhenUsed="1"/>
     <w:lsdException w:name="Table Grid" w:uiPriority="59"/>
-    <w:lsdException w:name="Table Theme" w:semiHidden="1" w:unhideWhenUsed="1"/>
     <w:lsdException w:name="Placeholder Text" w:semiHidden="1"/>
     <w:lsdException w:name="No Spacing" w:uiPriority="1" w:qFormat="1"/>
     <w:lsdException w:name="Light Shading" w:uiPriority="60"/>
@@ -5815,6 +7283,11 @@
     <w:lsdException w:name="List Table 6 Colorful Accent 6" w:uiPriority="51"/>
     <w:lsdException w:name="List Table 7 Colorful Accent 6" w:uiPriority="52"/>
     <w:lsdException w:name="Mention" w:semiHidden="1" w:unhideWhenUsed="1"/>
+    <w:lsdException w:name="Smart Hyperlink" w:semiHidden="1" w:unhideWhenUsed="1"/>
+    <w:lsdException w:name="Hashtag" w:semiHidden="1" w:unhideWhenUsed="1"/>
+    <w:lsdException w:name="Unresolved Mention" w:semiHidden="1" w:unhideWhenUsed="1"/>
+    <w:lsdException w:name="Smart Link" w:semiHidden="1" w:unhideWhenUsed="1"/>
+    <w:lsdException w:name="Smart Link Error" w:semiHidden="1" w:unhideWhenUsed="1"/>
   </w:latentStyles>
   <w:style w:type="paragraph" w:default="1" w:styleId="Normal">
     <w:name w:val="Normal"/>
@@ -7457,7 +8930,9 @@
 </file>
 
 <file path=customXml/item1.xml><?xml version="1.0" encoding="utf-8"?>
-<Dictionary xmlns="http://schemas.business-integrity.com/dealbuilder/2006/dictionary" SavedByVersion="5.4.1524.0" MinimumVersion="5.3.0.0"/>
+<p:properties xmlns:p="http://schemas.microsoft.com/office/2006/metadata/properties" xmlns:xsi="http://www.w3.org/2001/XMLSchema-instance" xmlns:pc="http://schemas.microsoft.com/office/infopath/2007/PartnerControls">
+  <documentManagement/>
+</p:properties>
 </file>
 
 <file path=customXml/item2.xml><?xml version="1.0" encoding="utf-8"?>
@@ -7465,25 +8940,9 @@
 </file>
 
 <file path=customXml/item3.xml><?xml version="1.0" encoding="utf-8"?>
-<p:properties xmlns:p="http://schemas.microsoft.com/office/2006/metadata/properties" xmlns:xsi="http://www.w3.org/2001/XMLSchema-instance" xmlns:pc="http://schemas.microsoft.com/office/infopath/2007/PartnerControls">
-  <documentManagement/>
-</p:properties>
-</file>
-
-<file path=customXml/item4.xml><?xml version="1.0" encoding="utf-8"?>
-<?mso-contentType ?>
-<FormTemplates xmlns="http://schemas.microsoft.com/sharepoint/v3/contenttype/forms">
-  <Display>DocumentLibraryForm</Display>
-  <Edit>DocumentLibraryForm</Edit>
-  <New>DocumentLibraryForm</New>
-</FormTemplates>
-</file>
-
-<file path=customXml/item5.xml><?xml version="1.0" encoding="utf-8"?>
-<ct:contentTypeSchema xmlns:ct="http://schemas.microsoft.com/office/2006/metadata/contentType" xmlns:ma="http://schemas.microsoft.com/office/2006/metadata/properties/metaAttributes" ct:_="" ma:_="" ma:contentTypeName="Document" ma:contentTypeID="0x0101002427C2E08E778E4EA87A014F2F4462FF" ma:contentTypeVersion="4" ma:contentTypeDescription="Create a new document." ma:contentTypeScope="" ma:versionID="07288028fe09b42e23250d47bf2be29d">
-  <xsd:schema xmlns:xsd="http://www.w3.org/2001/XMLSchema" xmlns:xs="http://www.w3.org/2001/XMLSchema" xmlns:p="http://schemas.microsoft.com/office/2006/metadata/properties" xmlns:ns2="0e9c25f6-db53-43d9-af84-b68d56914179" xmlns:ns3="d07010f9-3e30-43d0-bcfc-764a24236bf1" targetNamespace="http://schemas.microsoft.com/office/2006/metadata/properties" ma:root="true" ma:fieldsID="a9f41fa52aed1c161b8a9108c95f8fde" ns2:_="" ns3:_="">
-    <xsd:import namespace="0e9c25f6-db53-43d9-af84-b68d56914179"/>
-    <xsd:import namespace="d07010f9-3e30-43d0-bcfc-764a24236bf1"/>
+<ct:contentTypeSchema xmlns:ct="http://schemas.microsoft.com/office/2006/metadata/contentType" xmlns:ma="http://schemas.microsoft.com/office/2006/metadata/properties/metaAttributes" ct:_="" ma:_="" ma:contentTypeName="Document" ma:contentTypeID="0x010100A1CED267FEB7EE46B5B599C1ADC2332B" ma:contentTypeVersion="2" ma:contentTypeDescription="Create a new document." ma:contentTypeScope="" ma:versionID="02e0f180621af5a35a1ff98385c10bdd">
+  <xsd:schema xmlns:xsd="http://www.w3.org/2001/XMLSchema" xmlns:xs="http://www.w3.org/2001/XMLSchema" xmlns:p="http://schemas.microsoft.com/office/2006/metadata/properties" xmlns:ns2="eafbe288-58a4-43af-8b16-d4543a9315fe" targetNamespace="http://schemas.microsoft.com/office/2006/metadata/properties" ma:root="true" ma:fieldsID="bfd25a3d95ddfb8baf9d15f960fe1652" ns2:_="">
+    <xsd:import namespace="eafbe288-58a4-43af-8b16-d4543a9315fe"/>
     <xsd:element name="properties">
       <xsd:complexType>
         <xsd:sequence>
@@ -7492,8 +8951,6 @@
               <xsd:all>
                 <xsd:element ref="ns2:SharedWithUsers" minOccurs="0"/>
                 <xsd:element ref="ns2:SharedWithDetails" minOccurs="0"/>
-                <xsd:element ref="ns3:LastSharedByUser" minOccurs="0"/>
-                <xsd:element ref="ns2:LastSharedByTime" minOccurs="0"/>
               </xsd:all>
             </xsd:complexType>
           </xsd:element>
@@ -7501,7 +8958,7 @@
       </xsd:complexType>
     </xsd:element>
   </xsd:schema>
-  <xsd:schema xmlns:xsd="http://www.w3.org/2001/XMLSchema" xmlns:xs="http://www.w3.org/2001/XMLSchema" xmlns:dms="http://schemas.microsoft.com/office/2006/documentManagement/types" xmlns:pc="http://schemas.microsoft.com/office/infopath/2007/PartnerControls" targetNamespace="0e9c25f6-db53-43d9-af84-b68d56914179" elementFormDefault="qualified">
+  <xsd:schema xmlns:xsd="http://www.w3.org/2001/XMLSchema" xmlns:xs="http://www.w3.org/2001/XMLSchema" xmlns:dms="http://schemas.microsoft.com/office/2006/documentManagement/types" xmlns:pc="http://schemas.microsoft.com/office/infopath/2007/PartnerControls" targetNamespace="eafbe288-58a4-43af-8b16-d4543a9315fe" elementFormDefault="qualified">
     <xsd:import namespace="http://schemas.microsoft.com/office/2006/documentManagement/types"/>
     <xsd:import namespace="http://schemas.microsoft.com/office/infopath/2007/PartnerControls"/>
     <xsd:element name="SharedWithUsers" ma:index="8" nillable="true" ma:displayName="Shared With" ma:description="" ma:internalName="SharedWithUsers" ma:readOnly="true">
@@ -7524,22 +8981,6 @@
       </xsd:complexType>
     </xsd:element>
     <xsd:element name="SharedWithDetails" ma:index="9" nillable="true" ma:displayName="Shared With Details" ma:description="" ma:internalName="SharedWithDetails" ma:readOnly="true">
-      <xsd:simpleType>
-        <xsd:restriction base="dms:Note">
-          <xsd:maxLength value="255"/>
-        </xsd:restriction>
-      </xsd:simpleType>
-    </xsd:element>
-    <xsd:element name="LastSharedByTime" ma:index="11" nillable="true" ma:displayName="Last Shared By Time" ma:description="" ma:internalName="LastSharedByTime" ma:readOnly="true">
-      <xsd:simpleType>
-        <xsd:restriction base="dms:DateTime"/>
-      </xsd:simpleType>
-    </xsd:element>
-  </xsd:schema>
-  <xsd:schema xmlns:xsd="http://www.w3.org/2001/XMLSchema" xmlns:xs="http://www.w3.org/2001/XMLSchema" xmlns:dms="http://schemas.microsoft.com/office/2006/documentManagement/types" xmlns:pc="http://schemas.microsoft.com/office/infopath/2007/PartnerControls" targetNamespace="d07010f9-3e30-43d0-bcfc-764a24236bf1" elementFormDefault="qualified">
-    <xsd:import namespace="http://schemas.microsoft.com/office/2006/documentManagement/types"/>
-    <xsd:import namespace="http://schemas.microsoft.com/office/infopath/2007/PartnerControls"/>
-    <xsd:element name="LastSharedByUser" ma:index="10" nillable="true" ma:displayName="Last Shared By User" ma:description="" ma:internalName="LastSharedByUser" ma:readOnly="true">
       <xsd:simpleType>
         <xsd:restriction base="dms:Note">
           <xsd:maxLength value="255"/>
@@ -7646,16 +9087,30 @@
 </ct:contentTypeSchema>
 </file>
 
+<file path=customXml/item4.xml><?xml version="1.0" encoding="utf-8"?>
+<Dictionary xmlns="http://schemas.business-integrity.com/dealbuilder/2006/dictionary" SavedByVersion="5.4.1524.0" MinimumVersion="5.3.0.0"/>
+</file>
+
+<file path=customXml/item5.xml><?xml version="1.0" encoding="utf-8"?>
+<?mso-contentType ?>
+<FormTemplates xmlns="http://schemas.microsoft.com/sharepoint/v3/contenttype/forms">
+  <Display>DocumentLibraryForm</Display>
+  <Edit>DocumentLibraryForm</Edit>
+  <New>DocumentLibraryForm</New>
+</FormTemplates>
+</file>
+
 <file path=customXml/itemProps1.xml><?xml version="1.0" encoding="utf-8"?>
-<ds:datastoreItem xmlns:ds="http://schemas.openxmlformats.org/officeDocument/2006/customXml" ds:itemID="{05E7D12D-0A16-4418-87DF-6E13C94F993E}">
+<ds:datastoreItem xmlns:ds="http://schemas.openxmlformats.org/officeDocument/2006/customXml" ds:itemID="{8EEE7296-3DFA-4CE2-80F3-0CB6A0026393}">
   <ds:schemaRefs>
-    <ds:schemaRef ds:uri="http://schemas.business-integrity.com/dealbuilder/2006/dictionary"/>
+    <ds:schemaRef ds:uri="http://schemas.microsoft.com/office/2006/metadata/properties"/>
+    <ds:schemaRef ds:uri="http://schemas.microsoft.com/office/infopath/2007/PartnerControls"/>
   </ds:schemaRefs>
 </ds:datastoreItem>
 </file>
 
 <file path=customXml/itemProps2.xml><?xml version="1.0" encoding="utf-8"?>
-<ds:datastoreItem xmlns:ds="http://schemas.openxmlformats.org/officeDocument/2006/customXml" ds:itemID="{DAFC3214-B868-4650-8D57-269AC6ABD725}">
+<ds:datastoreItem xmlns:ds="http://schemas.openxmlformats.org/officeDocument/2006/customXml" ds:itemID="{0AEB2422-E758-42C0-946B-A8A1403D0FFC}">
   <ds:schemaRefs>
     <ds:schemaRef ds:uri="http://schemas.business-integrity.com/dealbuilder/2006/answers"/>
   </ds:schemaRefs>
@@ -7663,39 +9118,13 @@
 </file>
 
 <file path=customXml/itemProps3.xml><?xml version="1.0" encoding="utf-8"?>
-<ds:datastoreItem xmlns:ds="http://schemas.openxmlformats.org/officeDocument/2006/customXml" ds:itemID="{868B9CAF-E5C6-4612-96DA-DA99D9E612AD}">
-  <ds:schemaRefs>
-    <ds:schemaRef ds:uri="http://purl.org/dc/terms/"/>
-    <ds:schemaRef ds:uri="d07010f9-3e30-43d0-bcfc-764a24236bf1"/>
-    <ds:schemaRef ds:uri="0e9c25f6-db53-43d9-af84-b68d56914179"/>
-    <ds:schemaRef ds:uri="http://schemas.microsoft.com/office/2006/documentManagement/types"/>
-    <ds:schemaRef ds:uri="http://schemas.microsoft.com/office/infopath/2007/PartnerControls"/>
-    <ds:schemaRef ds:uri="http://purl.org/dc/elements/1.1/"/>
-    <ds:schemaRef ds:uri="http://schemas.microsoft.com/office/2006/metadata/properties"/>
-    <ds:schemaRef ds:uri="http://schemas.openxmlformats.org/package/2006/metadata/core-properties"/>
-    <ds:schemaRef ds:uri="http://www.w3.org/XML/1998/namespace"/>
-    <ds:schemaRef ds:uri="http://purl.org/dc/dcmitype/"/>
-  </ds:schemaRefs>
-</ds:datastoreItem>
-</file>
-
-<file path=customXml/itemProps4.xml><?xml version="1.0" encoding="utf-8"?>
-<ds:datastoreItem xmlns:ds="http://schemas.openxmlformats.org/officeDocument/2006/customXml" ds:itemID="{7D33827B-D54B-4A62-B65E-5E6117D0CB17}">
-  <ds:schemaRefs>
-    <ds:schemaRef ds:uri="http://schemas.microsoft.com/sharepoint/v3/contenttype/forms"/>
-  </ds:schemaRefs>
-</ds:datastoreItem>
-</file>
-
-<file path=customXml/itemProps5.xml><?xml version="1.0" encoding="utf-8"?>
-<ds:datastoreItem xmlns:ds="http://schemas.openxmlformats.org/officeDocument/2006/customXml" ds:itemID="{0A1DEA7C-97B5-4177-94B6-1684DFC45F71}">
+<ds:datastoreItem xmlns:ds="http://schemas.openxmlformats.org/officeDocument/2006/customXml" ds:itemID="{CC8738CB-FC30-4206-84D3-453C7063ED1F}">
   <ds:schemaRefs>
     <ds:schemaRef ds:uri="http://schemas.microsoft.com/office/2006/metadata/contentType"/>
     <ds:schemaRef ds:uri="http://schemas.microsoft.com/office/2006/metadata/properties/metaAttributes"/>
     <ds:schemaRef ds:uri="http://www.w3.org/2001/XMLSchema"/>
     <ds:schemaRef ds:uri="http://schemas.microsoft.com/office/2006/metadata/properties"/>
-    <ds:schemaRef ds:uri="0e9c25f6-db53-43d9-af84-b68d56914179"/>
-    <ds:schemaRef ds:uri="d07010f9-3e30-43d0-bcfc-764a24236bf1"/>
+    <ds:schemaRef ds:uri="eafbe288-58a4-43af-8b16-d4543a9315fe"/>
     <ds:schemaRef ds:uri="http://schemas.microsoft.com/office/2006/documentManagement/types"/>
     <ds:schemaRef ds:uri="http://schemas.microsoft.com/office/infopath/2007/PartnerControls"/>
     <ds:schemaRef ds:uri="http://schemas.openxmlformats.org/package/2006/metadata/core-properties"/>
@@ -7704,4 +9133,20 @@
     <ds:schemaRef ds:uri="http://schemas.microsoft.com/internal/obd"/>
   </ds:schemaRefs>
 </ds:datastoreItem>
+</file>
+
+<file path=customXml/itemProps4.xml><?xml version="1.0" encoding="utf-8"?>
+<ds:datastoreItem xmlns:ds="http://schemas.openxmlformats.org/officeDocument/2006/customXml" ds:itemID="{7F77A90F-15C8-44E5-869E-8F103FF06B98}">
+  <ds:schemaRefs>
+    <ds:schemaRef ds:uri="http://schemas.business-integrity.com/dealbuilder/2006/dictionary"/>
+  </ds:schemaRefs>
+</ds:datastoreItem>
+</file>
+
+<file path=customXml/itemProps5.xml><?xml version="1.0" encoding="utf-8"?>
+<ds:datastoreItem xmlns:ds="http://schemas.openxmlformats.org/officeDocument/2006/customXml" ds:itemID="{1D3BA110-D753-4680-ABAE-331270D216C7}">
+  <ds:schemaRefs>
+    <ds:schemaRef ds:uri="http://schemas.microsoft.com/sharepoint/v3/contenttype/forms"/>
+  </ds:schemaRefs>
+</ds:datastoreItem>
 </file>
</xml_diff>